<commit_message>
added coverpage, objective 3, and added potential users
</commit_message>
<xml_diff>
--- a/Group2CMSC4900Proposal.docx
+++ b/Group2CMSC4900Proposal.docx
@@ -10,11 +10,116 @@
           <w:szCs w:val="48"/>
         </w:rPr>
       </w:pPr>
-      <w:r>
+    </w:p>
+    <w:p>
+      <w:pPr>
+        <w:jc w:val="center"/>
         <w:rPr>
           <w:sz w:val="48"/>
           <w:szCs w:val="48"/>
         </w:rPr>
+      </w:pPr>
+    </w:p>
+    <w:p>
+      <w:pPr>
+        <w:jc w:val="center"/>
+        <w:rPr>
+          <w:sz w:val="48"/>
+          <w:szCs w:val="48"/>
+        </w:rPr>
+      </w:pPr>
+      <w:r>
+        <w:rPr>
+          <w:noProof/>
+          <w:sz w:val="48"/>
+          <w:szCs w:val="48"/>
+        </w:rPr>
+        <w:drawing>
+          <wp:inline distT="0" distB="0" distL="0" distR="0" wp14:anchorId="2DD7DF85" wp14:editId="4F267ACA">
+            <wp:extent cx="2464214" cy="2464214"/>
+            <wp:effectExtent l="0" t="0" r="241300" b="50800"/>
+            <wp:docPr id="627390227" name="Picture 1"/>
+            <wp:cNvGraphicFramePr>
+              <a:graphicFrameLocks xmlns:a="http://schemas.openxmlformats.org/drawingml/2006/main" noChangeAspect="1"/>
+            </wp:cNvGraphicFramePr>
+            <a:graphic xmlns:a="http://schemas.openxmlformats.org/drawingml/2006/main">
+              <a:graphicData uri="http://schemas.openxmlformats.org/drawingml/2006/picture">
+                <pic:pic xmlns:pic="http://schemas.openxmlformats.org/drawingml/2006/picture">
+                  <pic:nvPicPr>
+                    <pic:cNvPr id="627390227" name="Picture 627390227"/>
+                    <pic:cNvPicPr/>
+                  </pic:nvPicPr>
+                  <pic:blipFill>
+                    <a:blip r:embed="rId6">
+                      <a:extLst>
+                        <a:ext uri="{28A0092B-C50C-407E-A947-70E740481C1C}">
+                          <a14:useLocalDpi xmlns:a14="http://schemas.microsoft.com/office/drawing/2010/main" val="0"/>
+                        </a:ext>
+                      </a:extLst>
+                    </a:blip>
+                    <a:stretch>
+                      <a:fillRect/>
+                    </a:stretch>
+                  </pic:blipFill>
+                  <pic:spPr>
+                    <a:xfrm>
+                      <a:off x="0" y="0"/>
+                      <a:ext cx="2470485" cy="2470485"/>
+                    </a:xfrm>
+                    <a:prstGeom prst="rect">
+                      <a:avLst/>
+                    </a:prstGeom>
+                    <a:ln>
+                      <a:noFill/>
+                    </a:ln>
+                    <a:effectLst>
+                      <a:outerShdw blurRad="292100" dist="139700" dir="2700000" algn="tl" rotWithShape="0">
+                        <a:srgbClr val="333333">
+                          <a:alpha val="65000"/>
+                        </a:srgbClr>
+                      </a:outerShdw>
+                    </a:effectLst>
+                  </pic:spPr>
+                </pic:pic>
+              </a:graphicData>
+            </a:graphic>
+          </wp:inline>
+        </w:drawing>
+      </w:r>
+    </w:p>
+    <w:p>
+      <w:pPr>
+        <w:jc w:val="center"/>
+        <w:rPr>
+          <w:sz w:val="48"/>
+          <w:szCs w:val="48"/>
+        </w:rPr>
+      </w:pPr>
+    </w:p>
+    <w:p>
+      <w:pPr>
+        <w:jc w:val="center"/>
+        <w:rPr>
+          <w:sz w:val="48"/>
+          <w:szCs w:val="48"/>
+        </w:rPr>
+      </w:pPr>
+    </w:p>
+    <w:p>
+      <w:pPr>
+        <w:jc w:val="center"/>
+        <w:rPr>
+          <w:rFonts w:ascii="Arial" w:hAnsi="Arial" w:cs="Arial"/>
+          <w:sz w:val="72"/>
+          <w:szCs w:val="72"/>
+        </w:rPr>
+      </w:pPr>
+      <w:r>
+        <w:rPr>
+          <w:rFonts w:ascii="Arial" w:hAnsi="Arial" w:cs="Arial"/>
+          <w:sz w:val="72"/>
+          <w:szCs w:val="72"/>
+        </w:rPr>
         <w:t>Vulcan Activity Tracker</w:t>
       </w:r>
     </w:p>
@@ -22,12 +127,170 @@
       <w:pPr>
         <w:jc w:val="center"/>
         <w:rPr>
+          <w:rFonts w:ascii="Arial" w:hAnsi="Arial" w:cs="Arial"/>
+          <w:i/>
+          <w:iCs/>
+          <w:sz w:val="48"/>
+          <w:szCs w:val="48"/>
+        </w:rPr>
+      </w:pPr>
+      <w:r>
+        <w:rPr>
+          <w:rFonts w:ascii="Arial" w:hAnsi="Arial" w:cs="Arial"/>
+          <w:i/>
+          <w:iCs/>
+          <w:sz w:val="48"/>
+          <w:szCs w:val="48"/>
+        </w:rPr>
+        <w:t xml:space="preserve">Senior Project </w:t>
+      </w:r>
+      <w:r>
+        <w:rPr>
+          <w:rFonts w:ascii="Arial" w:hAnsi="Arial" w:cs="Arial"/>
+          <w:i/>
+          <w:iCs/>
+          <w:sz w:val="48"/>
+          <w:szCs w:val="48"/>
+        </w:rPr>
+        <w:t>2025-</w:t>
+      </w:r>
+      <w:r>
+        <w:rPr>
+          <w:rFonts w:ascii="Arial" w:hAnsi="Arial" w:cs="Arial"/>
+          <w:i/>
+          <w:iCs/>
+          <w:sz w:val="48"/>
+          <w:szCs w:val="48"/>
+        </w:rPr>
+        <w:t>2026</w:t>
+      </w:r>
+    </w:p>
+    <w:p>
+      <w:pPr>
+        <w:jc w:val="center"/>
+        <w:rPr>
+          <w:rFonts w:ascii="Arial" w:hAnsi="Arial" w:cs="Arial"/>
+          <w:sz w:val="32"/>
+          <w:szCs w:val="32"/>
+        </w:rPr>
+      </w:pPr>
+      <w:r>
+        <w:rPr>
+          <w:rFonts w:ascii="Arial" w:hAnsi="Arial" w:cs="Arial"/>
+          <w:sz w:val="32"/>
+          <w:szCs w:val="32"/>
+        </w:rPr>
+        <w:t xml:space="preserve">Margo </w:t>
+      </w:r>
+      <w:r>
+        <w:rPr>
+          <w:rFonts w:ascii="Arial" w:hAnsi="Arial" w:cs="Arial"/>
+          <w:sz w:val="32"/>
+          <w:szCs w:val="32"/>
+        </w:rPr>
+        <w:t>Bonal</w:t>
+      </w:r>
+    </w:p>
+    <w:p>
+      <w:pPr>
+        <w:jc w:val="center"/>
+        <w:rPr>
+          <w:rFonts w:ascii="Arial" w:hAnsi="Arial" w:cs="Arial"/>
+          <w:sz w:val="32"/>
+          <w:szCs w:val="32"/>
+        </w:rPr>
+      </w:pPr>
+      <w:r>
+        <w:rPr>
+          <w:rFonts w:ascii="Arial" w:hAnsi="Arial" w:cs="Arial"/>
+          <w:sz w:val="32"/>
+          <w:szCs w:val="32"/>
+        </w:rPr>
+        <w:t xml:space="preserve">John </w:t>
+      </w:r>
+      <w:r>
+        <w:rPr>
+          <w:rFonts w:ascii="Arial" w:hAnsi="Arial" w:cs="Arial"/>
+          <w:sz w:val="32"/>
+          <w:szCs w:val="32"/>
+        </w:rPr>
+        <w:t>Gerega</w:t>
+      </w:r>
+    </w:p>
+    <w:p>
+      <w:pPr>
+        <w:jc w:val="center"/>
+        <w:rPr>
+          <w:rFonts w:ascii="Arial" w:hAnsi="Arial" w:cs="Arial"/>
+          <w:sz w:val="40"/>
+          <w:szCs w:val="40"/>
+        </w:rPr>
+      </w:pPr>
+      <w:r>
+        <w:rPr>
+          <w:rFonts w:ascii="Arial" w:hAnsi="Arial" w:cs="Arial"/>
+          <w:sz w:val="32"/>
+          <w:szCs w:val="32"/>
+        </w:rPr>
+        <w:t xml:space="preserve">Luke </w:t>
+      </w:r>
+      <w:r>
+        <w:rPr>
+          <w:rFonts w:ascii="Arial" w:hAnsi="Arial" w:cs="Arial"/>
+          <w:sz w:val="32"/>
+          <w:szCs w:val="32"/>
+        </w:rPr>
+        <w:t>Ruffing</w:t>
+      </w:r>
+    </w:p>
+    <w:p>
+      <w:pPr>
+        <w:rPr>
+          <w:sz w:val="48"/>
+          <w:szCs w:val="48"/>
+        </w:rPr>
+      </w:pPr>
+      <w:r>
+        <w:rPr>
+          <w:sz w:val="48"/>
+          <w:szCs w:val="48"/>
+        </w:rPr>
+        <w:br w:type="page"/>
+      </w:r>
+    </w:p>
+    <w:p>
+      <w:pPr>
+        <w:jc w:val="center"/>
+        <w:rPr>
+          <w:rFonts w:ascii="Arial" w:hAnsi="Arial" w:cs="Arial"/>
+          <w:sz w:val="48"/>
+          <w:szCs w:val="48"/>
+          <w:u w:val="single" w:color="C00000"/>
+        </w:rPr>
+      </w:pPr>
+      <w:r>
+        <w:rPr>
+          <w:rFonts w:ascii="Arial" w:hAnsi="Arial" w:cs="Arial"/>
+          <w:sz w:val="48"/>
+          <w:szCs w:val="48"/>
+          <w:u w:val="single" w:color="C00000"/>
+        </w:rPr>
+        <w:lastRenderedPageBreak/>
+        <w:t>Vulcan Activity Tracker</w:t>
+      </w:r>
+    </w:p>
+    <w:p>
+      <w:pPr>
+        <w:jc w:val="center"/>
+        <w:rPr>
+          <w:rFonts w:ascii="Arial" w:hAnsi="Arial" w:cs="Arial"/>
           <w:sz w:val="36"/>
           <w:szCs w:val="36"/>
         </w:rPr>
       </w:pPr>
       <w:r>
         <w:rPr>
+          <w:rFonts w:ascii="Arial" w:hAnsi="Arial" w:cs="Arial"/>
           <w:sz w:val="36"/>
           <w:szCs w:val="36"/>
         </w:rPr>
@@ -37,12 +300,14 @@
     <w:p>
       <w:pPr>
         <w:rPr>
+          <w:rFonts w:ascii="Arial" w:hAnsi="Arial" w:cs="Arial"/>
           <w:sz w:val="32"/>
           <w:szCs w:val="32"/>
         </w:rPr>
       </w:pPr>
       <w:r>
         <w:rPr>
+          <w:rFonts w:ascii="Arial" w:hAnsi="Arial" w:cs="Arial"/>
           <w:sz w:val="32"/>
           <w:szCs w:val="32"/>
         </w:rPr>
@@ -50,53 +315,174 @@
       </w:r>
     </w:p>
     <w:p>
-      <w:r>
-        <w:rPr>
+      <w:pPr>
+        <w:rPr>
+          <w:rFonts w:ascii="Arial" w:hAnsi="Arial" w:cs="Arial"/>
+        </w:rPr>
+      </w:pPr>
+      <w:r>
+        <w:rPr>
+          <w:rFonts w:ascii="Arial" w:hAnsi="Arial" w:cs="Arial"/>
           <w:sz w:val="32"/>
           <w:szCs w:val="32"/>
         </w:rPr>
         <w:tab/>
       </w:r>
       <w:r>
-        <w:t xml:space="preserve">John Gerega – Computer Science </w:t>
-      </w:r>
-      <w:r>
+        <w:rPr>
+          <w:rFonts w:ascii="Arial" w:hAnsi="Arial" w:cs="Arial"/>
+        </w:rPr>
+        <w:t xml:space="preserve">John Gerega – </w:t>
+      </w:r>
+      <w:r>
+        <w:rPr>
+          <w:rFonts w:ascii="Arial" w:hAnsi="Arial" w:cs="Arial"/>
+          <w:i/>
+          <w:iCs/>
+        </w:rPr>
+        <w:t>Computer Science</w:t>
+      </w:r>
+      <w:r>
+        <w:rPr>
+          <w:rFonts w:ascii="Arial" w:hAnsi="Arial" w:cs="Arial"/>
+        </w:rPr>
+        <w:t xml:space="preserve"> </w:t>
+      </w:r>
+      <w:r>
+        <w:rPr>
+          <w:rFonts w:ascii="Arial" w:hAnsi="Arial" w:cs="Arial"/>
+        </w:rPr>
         <w:t>–</w:t>
       </w:r>
       <w:r>
+        <w:rPr>
+          <w:rFonts w:ascii="Arial" w:hAnsi="Arial" w:cs="Arial"/>
+        </w:rPr>
         <w:t xml:space="preserve"> </w:t>
       </w:r>
       <w:r>
+        <w:rPr>
+          <w:rFonts w:ascii="Arial" w:hAnsi="Arial" w:cs="Arial"/>
+        </w:rPr>
         <w:t>Proposal</w:t>
       </w:r>
     </w:p>
     <w:p>
-      <w:r>
+      <w:pPr>
+        <w:rPr>
+          <w:rFonts w:ascii="Arial" w:hAnsi="Arial" w:cs="Arial"/>
+        </w:rPr>
+      </w:pPr>
+      <w:r>
+        <w:rPr>
+          <w:rFonts w:ascii="Arial" w:hAnsi="Arial" w:cs="Arial"/>
+        </w:rPr>
         <w:tab/>
-        <w:t>Margo Bonal – Computer Science –</w:t>
-      </w:r>
-    </w:p>
-    <w:p>
-      <w:r>
+        <w:t xml:space="preserve">Margo Bonal – </w:t>
+      </w:r>
+      <w:r>
+        <w:rPr>
+          <w:rFonts w:ascii="Arial" w:hAnsi="Arial" w:cs="Arial"/>
+          <w:i/>
+          <w:iCs/>
+        </w:rPr>
+        <w:t>Computer Science</w:t>
+      </w:r>
+      <w:r>
+        <w:rPr>
+          <w:rFonts w:ascii="Arial" w:hAnsi="Arial" w:cs="Arial"/>
+        </w:rPr>
+        <w:t xml:space="preserve"> –</w:t>
+      </w:r>
+      <w:r>
+        <w:rPr>
+          <w:rFonts w:ascii="Arial" w:hAnsi="Arial" w:cs="Arial"/>
+        </w:rPr>
+        <w:t xml:space="preserve"> </w:t>
+      </w:r>
+      <w:r>
+        <w:rPr>
+          <w:rFonts w:ascii="Arial" w:hAnsi="Arial" w:cs="Arial"/>
+        </w:rPr>
+        <w:t xml:space="preserve">Specifications </w:t>
+      </w:r>
+      <w:r>
+        <w:rPr>
+          <w:rFonts w:ascii="Arial" w:hAnsi="Arial" w:cs="Arial"/>
+        </w:rPr>
+        <w:t>/</w:t>
+      </w:r>
+      <w:r>
+        <w:rPr>
+          <w:rFonts w:ascii="Arial" w:hAnsi="Arial" w:cs="Arial"/>
+        </w:rPr>
+        <w:t>Design</w:t>
+      </w:r>
+    </w:p>
+    <w:p>
+      <w:pPr>
+        <w:rPr>
+          <w:rFonts w:ascii="Arial" w:hAnsi="Arial" w:cs="Arial"/>
+        </w:rPr>
+      </w:pPr>
+      <w:r>
+        <w:rPr>
+          <w:rFonts w:ascii="Arial" w:hAnsi="Arial" w:cs="Arial"/>
+        </w:rPr>
         <w:tab/>
-        <w:t xml:space="preserve">Luke Ruffing – Computer Science </w:t>
-      </w:r>
-      <w:r>
+        <w:t xml:space="preserve">Luke Ruffing – </w:t>
+      </w:r>
+      <w:r>
+        <w:rPr>
+          <w:rFonts w:ascii="Arial" w:hAnsi="Arial" w:cs="Arial"/>
+          <w:i/>
+          <w:iCs/>
+        </w:rPr>
+        <w:t>Computer Science</w:t>
+      </w:r>
+      <w:r>
+        <w:rPr>
+          <w:rFonts w:ascii="Arial" w:hAnsi="Arial" w:cs="Arial"/>
+        </w:rPr>
+        <w:t xml:space="preserve"> </w:t>
+      </w:r>
+      <w:r>
+        <w:rPr>
+          <w:rFonts w:ascii="Arial" w:hAnsi="Arial" w:cs="Arial"/>
+        </w:rPr>
         <w:t>–</w:t>
       </w:r>
       <w:r>
+        <w:rPr>
+          <w:rFonts w:ascii="Arial" w:hAnsi="Arial" w:cs="Arial"/>
+        </w:rPr>
         <w:t xml:space="preserve"> </w:t>
       </w:r>
-    </w:p>
-    <w:p>
-      <w:pPr>
-        <w:rPr>
+      <w:r>
+        <w:rPr>
+          <w:rFonts w:ascii="Arial" w:hAnsi="Arial" w:cs="Arial"/>
+        </w:rPr>
+        <w:t>Requirements</w:t>
+      </w:r>
+    </w:p>
+    <w:p>
+      <w:pPr>
+        <w:rPr>
+          <w:rFonts w:ascii="Arial" w:hAnsi="Arial" w:cs="Arial"/>
+        </w:rPr>
+      </w:pPr>
+    </w:p>
+    <w:p>
+      <w:pPr>
+        <w:rPr>
+          <w:rFonts w:ascii="Arial" w:hAnsi="Arial" w:cs="Arial"/>
           <w:sz w:val="32"/>
           <w:szCs w:val="32"/>
         </w:rPr>
       </w:pPr>
       <w:r>
         <w:rPr>
+          <w:rFonts w:ascii="Arial" w:hAnsi="Arial" w:cs="Arial"/>
           <w:sz w:val="32"/>
           <w:szCs w:val="32"/>
         </w:rPr>
@@ -104,43 +490,76 @@
       </w:r>
     </w:p>
     <w:p>
-      <w:r>
-        <w:rPr>
+      <w:pPr>
+        <w:rPr>
+          <w:rFonts w:ascii="Arial" w:hAnsi="Arial" w:cs="Arial"/>
+        </w:rPr>
+      </w:pPr>
+      <w:r>
+        <w:rPr>
+          <w:rFonts w:ascii="Arial" w:hAnsi="Arial" w:cs="Arial"/>
           <w:sz w:val="32"/>
           <w:szCs w:val="32"/>
         </w:rPr>
         <w:tab/>
       </w:r>
       <w:r>
+        <w:rPr>
+          <w:rFonts w:ascii="Arial" w:hAnsi="Arial" w:cs="Arial"/>
+        </w:rPr>
         <w:t xml:space="preserve">This application aims to </w:t>
       </w:r>
       <w:r>
+        <w:rPr>
+          <w:rFonts w:ascii="Arial" w:hAnsi="Arial" w:cs="Arial"/>
+        </w:rPr>
         <w:t xml:space="preserve">use a database and artificial intelligence analysis </w:t>
       </w:r>
       <w:proofErr w:type="gramStart"/>
       <w:r>
+        <w:rPr>
+          <w:rFonts w:ascii="Arial" w:hAnsi="Arial" w:cs="Arial"/>
+        </w:rPr>
         <w:t>in order to</w:t>
       </w:r>
       <w:proofErr w:type="gramEnd"/>
       <w:r>
+        <w:rPr>
+          <w:rFonts w:ascii="Arial" w:hAnsi="Arial" w:cs="Arial"/>
+        </w:rPr>
         <w:t xml:space="preserve"> </w:t>
       </w:r>
       <w:r>
+        <w:rPr>
+          <w:rFonts w:ascii="Arial" w:hAnsi="Arial" w:cs="Arial"/>
+        </w:rPr>
         <w:t xml:space="preserve">encourage students to maintain a healthy lifestyle through healthy competition by uploading </w:t>
       </w:r>
       <w:r>
+        <w:rPr>
+          <w:rFonts w:ascii="Arial" w:hAnsi="Arial" w:cs="Arial"/>
+        </w:rPr>
         <w:t xml:space="preserve">activities that they have completed into one platform. </w:t>
       </w:r>
     </w:p>
     <w:p>
       <w:pPr>
         <w:rPr>
+          <w:rFonts w:ascii="Arial" w:hAnsi="Arial" w:cs="Arial"/>
+        </w:rPr>
+      </w:pPr>
+    </w:p>
+    <w:p>
+      <w:pPr>
+        <w:rPr>
+          <w:rFonts w:ascii="Arial" w:hAnsi="Arial" w:cs="Arial"/>
           <w:sz w:val="32"/>
           <w:szCs w:val="32"/>
         </w:rPr>
       </w:pPr>
       <w:r>
         <w:rPr>
+          <w:rFonts w:ascii="Arial" w:hAnsi="Arial" w:cs="Arial"/>
           <w:sz w:val="32"/>
           <w:szCs w:val="32"/>
         </w:rPr>
@@ -148,42 +567,67 @@
       </w:r>
     </w:p>
     <w:p>
-      <w:r>
-        <w:rPr>
+      <w:pPr>
+        <w:rPr>
+          <w:rFonts w:ascii="Arial" w:hAnsi="Arial" w:cs="Arial"/>
+        </w:rPr>
+      </w:pPr>
+      <w:r>
+        <w:rPr>
+          <w:rFonts w:ascii="Arial" w:hAnsi="Arial" w:cs="Arial"/>
           <w:sz w:val="32"/>
           <w:szCs w:val="32"/>
         </w:rPr>
         <w:tab/>
       </w:r>
       <w:r>
+        <w:rPr>
+          <w:rFonts w:ascii="Arial" w:hAnsi="Arial" w:cs="Arial"/>
+        </w:rPr>
         <w:t xml:space="preserve">There are many activity tracking applications out there, but most of the </w:t>
       </w:r>
       <w:r>
+        <w:rPr>
+          <w:rFonts w:ascii="Arial" w:hAnsi="Arial" w:cs="Arial"/>
+        </w:rPr>
         <w:t>useful features are hidden behind a paywall. Take Strava</w:t>
       </w:r>
       <w:r>
+        <w:rPr>
+          <w:rFonts w:ascii="Arial" w:hAnsi="Arial" w:cs="Arial"/>
+        </w:rPr>
         <w:t>, for example; they have an $80-per-year</w:t>
       </w:r>
       <w:r>
+        <w:rPr>
+          <w:rFonts w:ascii="Arial" w:hAnsi="Arial" w:cs="Arial"/>
+        </w:rPr>
         <w:t xml:space="preserve"> paywall on their app. This may not be much if you are a professional athlete or are training for a competition, but </w:t>
       </w:r>
       <w:r>
+        <w:rPr>
+          <w:rFonts w:ascii="Arial" w:hAnsi="Arial" w:cs="Arial"/>
+        </w:rPr>
         <w:t>if you are just generally active it is not worth the price.</w:t>
       </w:r>
       <w:r>
+        <w:rPr>
+          <w:rFonts w:ascii="Arial" w:hAnsi="Arial" w:cs="Arial"/>
+        </w:rPr>
         <w:t xml:space="preserve"> Our application will allow users to access some of the higher-end features without incurring a fee.</w:t>
       </w:r>
     </w:p>
-    <w:p/>
-    <w:p>
-      <w:pPr>
-        <w:rPr>
+    <w:p>
+      <w:pPr>
+        <w:rPr>
+          <w:rFonts w:ascii="Arial" w:hAnsi="Arial" w:cs="Arial"/>
           <w:sz w:val="32"/>
           <w:szCs w:val="32"/>
         </w:rPr>
       </w:pPr>
       <w:r>
         <w:rPr>
+          <w:rFonts w:ascii="Arial" w:hAnsi="Arial" w:cs="Arial"/>
           <w:sz w:val="32"/>
           <w:szCs w:val="32"/>
         </w:rPr>
@@ -197,8 +641,14 @@
           <w:ilvl w:val="0"/>
           <w:numId w:val="2"/>
         </w:numPr>
-      </w:pPr>
-      <w:r>
+        <w:rPr>
+          <w:rFonts w:ascii="Arial" w:hAnsi="Arial" w:cs="Arial"/>
+        </w:rPr>
+      </w:pPr>
+      <w:r>
+        <w:rPr>
+          <w:rFonts w:ascii="Arial" w:hAnsi="Arial" w:cs="Arial"/>
+        </w:rPr>
         <w:t>Database</w:t>
       </w:r>
     </w:p>
@@ -209,8 +659,14 @@
           <w:ilvl w:val="1"/>
           <w:numId w:val="2"/>
         </w:numPr>
-      </w:pPr>
-      <w:r>
+        <w:rPr>
+          <w:rFonts w:ascii="Arial" w:hAnsi="Arial" w:cs="Arial"/>
+        </w:rPr>
+      </w:pPr>
+      <w:r>
+        <w:rPr>
+          <w:rFonts w:ascii="Arial" w:hAnsi="Arial" w:cs="Arial"/>
+        </w:rPr>
         <w:t>A working database is crucial in this program as the user will be entering activities into the application and all the details of this activity need to be stored accordingly. Not only this, but the user will be able to view other people’s activities.</w:t>
       </w:r>
     </w:p>
@@ -221,8 +677,14 @@
           <w:ilvl w:val="0"/>
           <w:numId w:val="2"/>
         </w:numPr>
-      </w:pPr>
-      <w:r>
+        <w:rPr>
+          <w:rFonts w:ascii="Arial" w:hAnsi="Arial" w:cs="Arial"/>
+        </w:rPr>
+      </w:pPr>
+      <w:r>
+        <w:rPr>
+          <w:rFonts w:ascii="Arial" w:hAnsi="Arial" w:cs="Arial"/>
+        </w:rPr>
         <w:t>Website</w:t>
       </w:r>
     </w:p>
@@ -233,17 +695,27 @@
           <w:ilvl w:val="1"/>
           <w:numId w:val="2"/>
         </w:numPr>
-      </w:pPr>
-      <w:r>
-        <w:t xml:space="preserve">A website would allow everyone with a </w:t>
-      </w:r>
-      <w:proofErr w:type="spellStart"/>
-      <w:r>
-        <w:t>PennWest</w:t>
-      </w:r>
-      <w:proofErr w:type="spellEnd"/>
-      <w:r>
-        <w:t xml:space="preserve"> email to log in to the application and track their desired activity.</w:t>
+        <w:rPr>
+          <w:rFonts w:ascii="Arial" w:hAnsi="Arial" w:cs="Arial"/>
+        </w:rPr>
+      </w:pPr>
+      <w:r>
+        <w:rPr>
+          <w:rFonts w:ascii="Arial" w:hAnsi="Arial" w:cs="Arial"/>
+        </w:rPr>
+        <w:t xml:space="preserve">A </w:t>
+      </w:r>
+      <w:r>
+        <w:rPr>
+          <w:rFonts w:ascii="Arial" w:hAnsi="Arial" w:cs="Arial"/>
+        </w:rPr>
+        <w:t>web-based application</w:t>
+      </w:r>
+      <w:r>
+        <w:rPr>
+          <w:rFonts w:ascii="Arial" w:hAnsi="Arial" w:cs="Arial"/>
+        </w:rPr>
+        <w:t xml:space="preserve"> would allow everyone with a PennWest email to log in to the application and track their desired activity.</w:t>
       </w:r>
     </w:p>
     <w:p>
@@ -253,21 +725,112 @@
           <w:ilvl w:val="0"/>
           <w:numId w:val="2"/>
         </w:numPr>
-      </w:pPr>
-      <w:r>
-        <w:t>.</w:t>
-      </w:r>
-    </w:p>
-    <w:p/>
-    <w:p>
-      <w:pPr>
-        <w:rPr>
+        <w:rPr>
+          <w:rFonts w:ascii="Arial" w:hAnsi="Arial" w:cs="Arial"/>
+        </w:rPr>
+      </w:pPr>
+      <w:r>
+        <w:rPr>
+          <w:rFonts w:ascii="Arial" w:hAnsi="Arial" w:cs="Arial"/>
+        </w:rPr>
+        <w:t>User Friendly Interface</w:t>
+      </w:r>
+    </w:p>
+    <w:p>
+      <w:pPr>
+        <w:pStyle w:val="ListParagraph"/>
+        <w:numPr>
+          <w:ilvl w:val="1"/>
+          <w:numId w:val="2"/>
+        </w:numPr>
+        <w:rPr>
+          <w:rFonts w:ascii="Arial" w:hAnsi="Arial" w:cs="Arial"/>
+        </w:rPr>
+      </w:pPr>
+      <w:r>
+        <w:rPr>
+          <w:rFonts w:ascii="Arial" w:hAnsi="Arial" w:cs="Arial"/>
+        </w:rPr>
+        <w:t xml:space="preserve">Designing the dashboard </w:t>
+      </w:r>
+      <w:r>
+        <w:rPr>
+          <w:rFonts w:ascii="Arial" w:hAnsi="Arial" w:cs="Arial"/>
+        </w:rPr>
+        <w:t xml:space="preserve">with a </w:t>
+      </w:r>
+      <w:r>
+        <w:rPr>
+          <w:rFonts w:ascii="Arial" w:hAnsi="Arial" w:cs="Arial"/>
+        </w:rPr>
+        <w:t>user-friendly</w:t>
+      </w:r>
+      <w:r>
+        <w:rPr>
+          <w:rFonts w:ascii="Arial" w:hAnsi="Arial" w:cs="Arial"/>
+        </w:rPr>
+        <w:t xml:space="preserve"> approach </w:t>
+      </w:r>
+      <w:r>
+        <w:rPr>
+          <w:rFonts w:ascii="Arial" w:hAnsi="Arial" w:cs="Arial"/>
+        </w:rPr>
+        <w:t xml:space="preserve">will promote </w:t>
+      </w:r>
+      <w:r>
+        <w:rPr>
+          <w:rFonts w:ascii="Arial" w:hAnsi="Arial" w:cs="Arial"/>
+        </w:rPr>
+        <w:t>t</w:t>
+      </w:r>
+      <w:r>
+        <w:rPr>
+          <w:rFonts w:ascii="Arial" w:hAnsi="Arial" w:cs="Arial"/>
+        </w:rPr>
+        <w:t>he Vulcan Activity Tracker</w:t>
+      </w:r>
+      <w:r>
+        <w:rPr>
+          <w:rFonts w:ascii="Arial" w:hAnsi="Arial" w:cs="Arial"/>
+        </w:rPr>
+        <w:t>’</w:t>
+      </w:r>
+      <w:r>
+        <w:rPr>
+          <w:rFonts w:ascii="Arial" w:hAnsi="Arial" w:cs="Arial"/>
+        </w:rPr>
+        <w:t xml:space="preserve">s </w:t>
+      </w:r>
+      <w:r>
+        <w:rPr>
+          <w:rFonts w:ascii="Arial" w:hAnsi="Arial" w:cs="Arial"/>
+        </w:rPr>
+        <w:t xml:space="preserve">use </w:t>
+      </w:r>
+      <w:r>
+        <w:rPr>
+          <w:rFonts w:ascii="Arial" w:hAnsi="Arial" w:cs="Arial"/>
+        </w:rPr>
+        <w:t>in</w:t>
+      </w:r>
+      <w:r>
+        <w:rPr>
+          <w:rFonts w:ascii="Arial" w:hAnsi="Arial" w:cs="Arial"/>
+        </w:rPr>
+        <w:t xml:space="preserve"> daily campus life. </w:t>
+      </w:r>
+    </w:p>
+    <w:p>
+      <w:pPr>
+        <w:rPr>
+          <w:rFonts w:ascii="Arial" w:hAnsi="Arial" w:cs="Arial"/>
           <w:sz w:val="32"/>
           <w:szCs w:val="32"/>
         </w:rPr>
       </w:pPr>
       <w:r>
         <w:rPr>
+          <w:rFonts w:ascii="Arial" w:hAnsi="Arial" w:cs="Arial"/>
           <w:sz w:val="32"/>
           <w:szCs w:val="32"/>
         </w:rPr>
@@ -276,47 +839,91 @@
       </w:r>
     </w:p>
     <w:p>
-      <w:r>
-        <w:rPr>
+      <w:pPr>
+        <w:rPr>
+          <w:rFonts w:ascii="Arial" w:hAnsi="Arial" w:cs="Arial"/>
+        </w:rPr>
+      </w:pPr>
+      <w:r>
+        <w:rPr>
+          <w:rFonts w:ascii="Arial" w:hAnsi="Arial" w:cs="Arial"/>
           <w:sz w:val="32"/>
           <w:szCs w:val="32"/>
         </w:rPr>
         <w:tab/>
       </w:r>
       <w:r>
+        <w:rPr>
+          <w:rFonts w:ascii="Arial" w:hAnsi="Arial" w:cs="Arial"/>
+        </w:rPr>
         <w:t>Docker</w:t>
       </w:r>
     </w:p>
     <w:p>
-      <w:r>
+      <w:pPr>
+        <w:rPr>
+          <w:rFonts w:ascii="Arial" w:hAnsi="Arial" w:cs="Arial"/>
+        </w:rPr>
+      </w:pPr>
+      <w:r>
+        <w:rPr>
+          <w:rFonts w:ascii="Arial" w:hAnsi="Arial" w:cs="Arial"/>
+        </w:rPr>
         <w:tab/>
         <w:t>Python backend</w:t>
       </w:r>
     </w:p>
     <w:p>
-      <w:r>
+      <w:pPr>
+        <w:rPr>
+          <w:rFonts w:ascii="Arial" w:hAnsi="Arial" w:cs="Arial"/>
+        </w:rPr>
+      </w:pPr>
+      <w:r>
+        <w:rPr>
+          <w:rFonts w:ascii="Arial" w:hAnsi="Arial" w:cs="Arial"/>
+        </w:rPr>
         <w:tab/>
         <w:t>HTML frontend (base templates)</w:t>
       </w:r>
     </w:p>
     <w:p>
-      <w:r>
+      <w:pPr>
+        <w:rPr>
+          <w:rFonts w:ascii="Arial" w:hAnsi="Arial" w:cs="Arial"/>
+        </w:rPr>
+      </w:pPr>
+      <w:r>
+        <w:rPr>
+          <w:rFonts w:ascii="Arial" w:hAnsi="Arial" w:cs="Arial"/>
+        </w:rPr>
         <w:tab/>
       </w:r>
       <w:r>
+        <w:rPr>
+          <w:rFonts w:ascii="Arial" w:hAnsi="Arial" w:cs="Arial"/>
+        </w:rPr>
         <w:t>API (ai analysis)</w:t>
       </w:r>
     </w:p>
-    <w:p/>
-    <w:p>
-      <w:pPr>
-        <w:rPr>
+    <w:p>
+      <w:pPr>
+        <w:rPr>
+          <w:rFonts w:ascii="Arial" w:hAnsi="Arial" w:cs="Arial"/>
+        </w:rPr>
+      </w:pPr>
+    </w:p>
+    <w:p>
+      <w:pPr>
+        <w:rPr>
+          <w:rFonts w:ascii="Arial" w:hAnsi="Arial" w:cs="Arial"/>
           <w:sz w:val="32"/>
           <w:szCs w:val="32"/>
         </w:rPr>
       </w:pPr>
       <w:r>
         <w:rPr>
+          <w:rFonts w:ascii="Arial" w:hAnsi="Arial" w:cs="Arial"/>
           <w:sz w:val="32"/>
           <w:szCs w:val="32"/>
         </w:rPr>
@@ -325,31 +932,117 @@
     </w:p>
     <w:p>
       <w:pPr>
-        <w:rPr>
+        <w:ind w:firstLine="720"/>
+        <w:rPr>
+          <w:rFonts w:ascii="Arial" w:hAnsi="Arial" w:cs="Arial"/>
+        </w:rPr>
+      </w:pPr>
+      <w:r>
+        <w:rPr>
+          <w:rFonts w:ascii="Arial" w:hAnsi="Arial" w:cs="Arial"/>
+        </w:rPr>
+        <w:t>The potential users of the Vulcan Activity Tracker are PennWest students that enjoy athletic activities.</w:t>
+      </w:r>
+      <w:r>
+        <w:rPr>
+          <w:rFonts w:ascii="Arial" w:hAnsi="Arial" w:cs="Arial"/>
+        </w:rPr>
+        <w:t xml:space="preserve"> </w:t>
+      </w:r>
+      <w:r>
+        <w:rPr>
+          <w:rFonts w:ascii="Arial" w:hAnsi="Arial" w:cs="Arial"/>
+        </w:rPr>
+        <w:t>These activities could be s</w:t>
+      </w:r>
+      <w:r>
+        <w:rPr>
+          <w:rFonts w:ascii="Arial" w:hAnsi="Arial" w:cs="Arial"/>
+        </w:rPr>
+        <w:t xml:space="preserve">tudent </w:t>
+      </w:r>
+      <w:r>
+        <w:rPr>
+          <w:rFonts w:ascii="Arial" w:hAnsi="Arial" w:cs="Arial"/>
+        </w:rPr>
+        <w:t>a</w:t>
+      </w:r>
+      <w:r>
+        <w:rPr>
+          <w:rFonts w:ascii="Arial" w:hAnsi="Arial" w:cs="Arial"/>
+        </w:rPr>
+        <w:t xml:space="preserve">thletes that want to track their progress, </w:t>
+      </w:r>
+      <w:r>
+        <w:rPr>
+          <w:rFonts w:ascii="Arial" w:hAnsi="Arial" w:cs="Arial"/>
+        </w:rPr>
+        <w:t xml:space="preserve">personal training planning, and </w:t>
+      </w:r>
+      <w:r>
+        <w:rPr>
+          <w:rFonts w:ascii="Arial" w:hAnsi="Arial" w:cs="Arial"/>
+        </w:rPr>
+        <w:t xml:space="preserve">a social aspect of group exercises. By encouraging users to </w:t>
+      </w:r>
+      <w:r>
+        <w:rPr>
+          <w:rFonts w:ascii="Arial" w:hAnsi="Arial" w:cs="Arial"/>
+        </w:rPr>
+        <w:t>participate in friendly athletic competitions on campus, the Vulcan Activity Tracker can promote</w:t>
+      </w:r>
+      <w:r>
+        <w:rPr>
+          <w:rFonts w:ascii="Arial" w:hAnsi="Arial" w:cs="Arial"/>
+        </w:rPr>
+        <w:t xml:space="preserve"> a</w:t>
+      </w:r>
+      <w:r>
+        <w:rPr>
+          <w:rFonts w:ascii="Arial" w:hAnsi="Arial" w:cs="Arial"/>
+        </w:rPr>
+        <w:t xml:space="preserve"> healthy </w:t>
+      </w:r>
+      <w:r>
+        <w:rPr>
+          <w:rFonts w:ascii="Arial" w:hAnsi="Arial" w:cs="Arial"/>
+        </w:rPr>
+        <w:t>and fun campus lifestyle.</w:t>
+      </w:r>
+    </w:p>
+    <w:p>
+      <w:pPr>
+        <w:rPr>
+          <w:rFonts w:ascii="Arial" w:hAnsi="Arial" w:cs="Arial"/>
           <w:sz w:val="32"/>
           <w:szCs w:val="32"/>
         </w:rPr>
       </w:pPr>
-    </w:p>
-    <w:p>
-      <w:pPr>
-        <w:rPr>
+      <w:r>
+        <w:rPr>
+          <w:rFonts w:ascii="Arial" w:hAnsi="Arial" w:cs="Arial"/>
           <w:sz w:val="32"/>
           <w:szCs w:val="32"/>
         </w:rPr>
-      </w:pPr>
-      <w:r>
-        <w:rPr>
-          <w:sz w:val="32"/>
-          <w:szCs w:val="32"/>
-        </w:rPr>
         <w:t>Features</w:t>
       </w:r>
     </w:p>
-    <w:p/>
+    <w:p>
+      <w:pPr>
+        <w:rPr>
+          <w:rFonts w:ascii="Arial" w:hAnsi="Arial" w:cs="Arial"/>
+        </w:rPr>
+      </w:pPr>
+    </w:p>
     <w:sectPr>
       <w:pgSz w:w="12240" w:h="15840"/>
       <w:pgMar w:top="1440" w:right="1440" w:bottom="1440" w:left="1440" w:header="720" w:footer="720" w:gutter="0"/>
+      <w:pgBorders w:display="firstPage" w:offsetFrom="page">
+        <w:top w:val="thickThinLargeGap" w:sz="24" w:space="24" w:color="C00000"/>
+        <w:left w:val="thickThinLargeGap" w:sz="24" w:space="24" w:color="C00000"/>
+        <w:bottom w:val="thinThickLargeGap" w:sz="24" w:space="24" w:color="C00000"/>
+        <w:right w:val="thinThickLargeGap" w:sz="24" w:space="24" w:color="C00000"/>
+      </w:pgBorders>
       <w:cols w:space="720"/>
       <w:docGrid w:linePitch="360"/>
     </w:sectPr>
@@ -362,7 +1055,7 @@
   <w:abstractNum w:abstractNumId="0" w15:restartNumberingAfterBreak="0">
     <w:nsid w:val="0D4A0700"/>
     <w:multiLevelType w:val="hybridMultilevel"/>
-    <w:tmpl w:val="EBC454B6"/>
+    <w:tmpl w:val="3004640E"/>
     <w:lvl w:ilvl="0" w:tplc="0409000F">
       <w:start w:val="1"/>
       <w:numFmt w:val="decimal"/>
@@ -375,14 +1068,17 @@
         <w:rFonts w:hint="default"/>
       </w:rPr>
     </w:lvl>
-    <w:lvl w:ilvl="1" w:tplc="04090019">
+    <w:lvl w:ilvl="1" w:tplc="04090005">
       <w:start w:val="1"/>
-      <w:numFmt w:val="lowerLetter"/>
-      <w:lvlText w:val="%2."/>
+      <w:numFmt w:val="bullet"/>
+      <w:lvlText w:val=""/>
       <w:lvlJc w:val="left"/>
       <w:pPr>
         <w:ind w:left="1440" w:hanging="360"/>
       </w:pPr>
+      <w:rPr>
+        <w:rFonts w:ascii="Wingdings" w:hAnsi="Wingdings" w:hint="default"/>
+      </w:rPr>
     </w:lvl>
     <w:lvl w:ilvl="2" w:tplc="0409001B" w:tentative="1">
       <w:start w:val="1"/>
@@ -1463,6 +2159,37 @@
       <w:spacing w:val="5"/>
     </w:rPr>
   </w:style>
+  <w:style w:type="paragraph" w:styleId="NoSpacing">
+    <w:name w:val="No Spacing"/>
+    <w:link w:val="NoSpacingChar"/>
+    <w:uiPriority w:val="1"/>
+    <w:qFormat/>
+    <w:rsid w:val="002B3A2E"/>
+    <w:pPr>
+      <w:spacing w:after="0" w:line="240" w:lineRule="auto"/>
+    </w:pPr>
+    <w:rPr>
+      <w:rFonts w:eastAsiaTheme="minorEastAsia"/>
+      <w:kern w:val="0"/>
+      <w:sz w:val="22"/>
+      <w:szCs w:val="22"/>
+      <w14:ligatures w14:val="none"/>
+    </w:rPr>
+  </w:style>
+  <w:style w:type="character" w:customStyle="1" w:styleId="NoSpacingChar">
+    <w:name w:val="No Spacing Char"/>
+    <w:basedOn w:val="DefaultParagraphFont"/>
+    <w:link w:val="NoSpacing"/>
+    <w:uiPriority w:val="1"/>
+    <w:rsid w:val="002B3A2E"/>
+    <w:rPr>
+      <w:rFonts w:eastAsiaTheme="minorEastAsia"/>
+      <w:kern w:val="0"/>
+      <w:sz w:val="22"/>
+      <w:szCs w:val="22"/>
+      <w14:ligatures w14:val="none"/>
+    </w:rPr>
+  </w:style>
 </w:styles>
 </file>
 

</xml_diff>

<commit_message>
python explanation w flask
</commit_message>
<xml_diff>
--- a/Group2CMSC4900Proposal.docx
+++ b/Group2CMSC4900Proposal.docx
@@ -513,21 +513,7 @@
         <w:rPr>
           <w:rFonts w:ascii="Arial" w:hAnsi="Arial" w:cs="Arial"/>
         </w:rPr>
-        <w:t xml:space="preserve">use a database and artificial intelligence analysis </w:t>
-      </w:r>
-      <w:proofErr w:type="gramStart"/>
-      <w:r>
-        <w:rPr>
-          <w:rFonts w:ascii="Arial" w:hAnsi="Arial" w:cs="Arial"/>
-        </w:rPr>
-        <w:t>in order to</w:t>
-      </w:r>
-      <w:proofErr w:type="gramEnd"/>
-      <w:r>
-        <w:rPr>
-          <w:rFonts w:ascii="Arial" w:hAnsi="Arial" w:cs="Arial"/>
-        </w:rPr>
-        <w:t xml:space="preserve"> </w:t>
+        <w:t xml:space="preserve">use a database and artificial intelligence analysis in order to </w:t>
       </w:r>
       <w:r>
         <w:rPr>
@@ -993,7 +979,142 @@
           <w:sz w:val="32"/>
           <w:szCs w:val="32"/>
         </w:rPr>
-        <w:t xml:space="preserve"> backend</w:t>
+        <w:t xml:space="preserve"> </w:t>
+      </w:r>
+      <w:r>
+        <w:rPr>
+          <w:rFonts w:ascii="Arial" w:hAnsi="Arial" w:cs="Arial"/>
+          <w:i/>
+          <w:iCs/>
+          <w:sz w:val="32"/>
+          <w:szCs w:val="32"/>
+        </w:rPr>
+        <w:t>B</w:t>
+      </w:r>
+      <w:r>
+        <w:rPr>
+          <w:rFonts w:ascii="Arial" w:hAnsi="Arial" w:cs="Arial"/>
+          <w:i/>
+          <w:iCs/>
+          <w:sz w:val="32"/>
+          <w:szCs w:val="32"/>
+        </w:rPr>
+        <w:t>ackend</w:t>
+      </w:r>
+    </w:p>
+    <w:p>
+      <w:pPr>
+        <w:rPr>
+          <w:rFonts w:ascii="Arial" w:hAnsi="Arial" w:cs="Arial"/>
+          <w:sz w:val="32"/>
+          <w:szCs w:val="32"/>
+        </w:rPr>
+      </w:pPr>
+      <w:r>
+        <w:rPr>
+          <w:rFonts w:ascii="Arial" w:hAnsi="Arial" w:cs="Arial"/>
+          <w:i/>
+          <w:iCs/>
+          <w:sz w:val="32"/>
+          <w:szCs w:val="32"/>
+        </w:rPr>
+        <w:tab/>
+      </w:r>
+      <w:r>
+        <w:rPr>
+          <w:rFonts w:ascii="Arial" w:hAnsi="Arial" w:cs="Arial"/>
+        </w:rPr>
+        <w:t>The programming language Python</w:t>
+      </w:r>
+      <w:r>
+        <w:rPr>
+          <w:rFonts w:ascii="Arial" w:hAnsi="Arial" w:cs="Arial"/>
+        </w:rPr>
+        <w:t xml:space="preserve"> will be i</w:t>
+      </w:r>
+      <w:r>
+        <w:rPr>
+          <w:rFonts w:ascii="Arial" w:hAnsi="Arial" w:cs="Arial"/>
+        </w:rPr>
+        <w:t>mplem</w:t>
+      </w:r>
+      <w:r>
+        <w:rPr>
+          <w:rFonts w:ascii="Arial" w:hAnsi="Arial" w:cs="Arial"/>
+        </w:rPr>
+        <w:t>ent</w:t>
+      </w:r>
+      <w:r>
+        <w:rPr>
+          <w:rFonts w:ascii="Arial" w:hAnsi="Arial" w:cs="Arial"/>
+        </w:rPr>
+        <w:t xml:space="preserve">ed </w:t>
+      </w:r>
+      <w:r>
+        <w:rPr>
+          <w:rFonts w:ascii="Arial" w:hAnsi="Arial" w:cs="Arial"/>
+        </w:rPr>
+        <w:t xml:space="preserve">a backend </w:t>
+      </w:r>
+      <w:r>
+        <w:rPr>
+          <w:rFonts w:ascii="Arial" w:hAnsi="Arial" w:cs="Arial"/>
+        </w:rPr>
+        <w:t xml:space="preserve">framework for </w:t>
+      </w:r>
+      <w:r>
+        <w:rPr>
+          <w:rFonts w:ascii="Arial" w:hAnsi="Arial" w:cs="Arial"/>
+        </w:rPr>
+        <w:t xml:space="preserve">this web-based application. </w:t>
+      </w:r>
+      <w:r>
+        <w:rPr>
+          <w:rFonts w:ascii="Arial" w:hAnsi="Arial" w:cs="Arial"/>
+        </w:rPr>
+        <w:t>Flask</w:t>
+      </w:r>
+      <w:r>
+        <w:rPr>
+          <w:rFonts w:ascii="Arial" w:hAnsi="Arial" w:cs="Arial"/>
+        </w:rPr>
+        <w:t xml:space="preserve"> will be used to integrate with the</w:t>
+      </w:r>
+      <w:r>
+        <w:rPr>
+          <w:rFonts w:ascii="Arial" w:hAnsi="Arial" w:cs="Arial"/>
+        </w:rPr>
+        <w:t xml:space="preserve"> python </w:t>
+      </w:r>
+      <w:r>
+        <w:rPr>
+          <w:rFonts w:ascii="Arial" w:hAnsi="Arial" w:cs="Arial"/>
+        </w:rPr>
+        <w:t>language and serve as an</w:t>
+      </w:r>
+      <w:r>
+        <w:rPr>
+          <w:rFonts w:ascii="Arial" w:hAnsi="Arial" w:cs="Arial"/>
+        </w:rPr>
+        <w:t xml:space="preserve"> API framework</w:t>
+      </w:r>
+      <w:r>
+        <w:rPr>
+          <w:rFonts w:ascii="Arial" w:hAnsi="Arial" w:cs="Arial"/>
+        </w:rPr>
+        <w:t xml:space="preserve"> to stream line server</w:t>
+      </w:r>
+      <w:r>
+        <w:rPr>
+          <w:rFonts w:ascii="Arial" w:hAnsi="Arial" w:cs="Arial"/>
+        </w:rPr>
+        <w:t xml:space="preserve">-side </w:t>
+      </w:r>
+      <w:r>
+        <w:rPr>
+          <w:rFonts w:ascii="Arial" w:hAnsi="Arial" w:cs="Arial"/>
+        </w:rPr>
+        <w:t>development.</w:t>
       </w:r>
     </w:p>
     <w:p>

</xml_diff>

<commit_message>
Added to features and technologies
</commit_message>
<xml_diff>
--- a/Group2CMSC4900Proposal.docx
+++ b/Group2CMSC4900Proposal.docx
@@ -884,7 +884,13 @@
         <w:rPr>
           <w:rFonts w:ascii="Arial" w:hAnsi="Arial" w:cs="Arial"/>
         </w:rPr>
-        <w:t xml:space="preserve">client- server application to build and run a database container. </w:t>
+        <w:t>client-server</w:t>
+      </w:r>
+      <w:r>
+        <w:rPr>
+          <w:rFonts w:ascii="Arial" w:hAnsi="Arial" w:cs="Arial"/>
+        </w:rPr>
+        <w:t xml:space="preserve"> application to build and run a database container. </w:t>
       </w:r>
       <w:r>
         <w:rPr>
@@ -1024,25 +1030,19 @@
         <w:rPr>
           <w:rFonts w:ascii="Arial" w:hAnsi="Arial" w:cs="Arial"/>
         </w:rPr>
-        <w:t>The programming language Python will be i</w:t>
-      </w:r>
-      <w:r>
-        <w:rPr>
-          <w:rFonts w:ascii="Arial" w:hAnsi="Arial" w:cs="Arial"/>
-        </w:rPr>
-        <w:t>mplem</w:t>
-      </w:r>
-      <w:r>
-        <w:rPr>
-          <w:rFonts w:ascii="Arial" w:hAnsi="Arial" w:cs="Arial"/>
-        </w:rPr>
-        <w:t>ent</w:t>
-      </w:r>
-      <w:r>
-        <w:rPr>
-          <w:rFonts w:ascii="Arial" w:hAnsi="Arial" w:cs="Arial"/>
-        </w:rPr>
-        <w:t xml:space="preserve">ed </w:t>
+        <w:t xml:space="preserve">The programming language Python will be </w:t>
+      </w:r>
+      <w:r>
+        <w:rPr>
+          <w:rFonts w:ascii="Arial" w:hAnsi="Arial" w:cs="Arial"/>
+        </w:rPr>
+        <w:t>used as</w:t>
+      </w:r>
+      <w:r>
+        <w:rPr>
+          <w:rFonts w:ascii="Arial" w:hAnsi="Arial" w:cs="Arial"/>
+        </w:rPr>
+        <w:t xml:space="preserve"> </w:t>
       </w:r>
       <w:r>
         <w:rPr>
@@ -1078,7 +1078,19 @@
         <w:rPr>
           <w:rFonts w:ascii="Arial" w:hAnsi="Arial" w:cs="Arial"/>
         </w:rPr>
-        <w:t xml:space="preserve"> python </w:t>
+        <w:t xml:space="preserve"> </w:t>
+      </w:r>
+      <w:r>
+        <w:rPr>
+          <w:rFonts w:ascii="Arial" w:hAnsi="Arial" w:cs="Arial"/>
+        </w:rPr>
+        <w:t>Python</w:t>
+      </w:r>
+      <w:r>
+        <w:rPr>
+          <w:rFonts w:ascii="Arial" w:hAnsi="Arial" w:cs="Arial"/>
+        </w:rPr>
+        <w:t xml:space="preserve"> </w:t>
       </w:r>
       <w:r>
         <w:rPr>
@@ -1134,6 +1146,10 @@
       <w:pPr>
         <w:rPr>
           <w:rFonts w:ascii="Arial" w:hAnsi="Arial" w:cs="Arial"/>
+          <w:i/>
+          <w:iCs/>
+          <w:sz w:val="32"/>
+          <w:szCs w:val="32"/>
         </w:rPr>
       </w:pPr>
       <w:r>
@@ -1141,18 +1157,31 @@
           <w:rFonts w:ascii="Arial" w:hAnsi="Arial" w:cs="Arial"/>
         </w:rPr>
         <w:tab/>
-        <w:t>HTML frontend (base templates)</w:t>
-      </w:r>
-    </w:p>
-    <w:p>
-      <w:pPr>
-        <w:rPr>
-          <w:rFonts w:ascii="Arial" w:hAnsi="Arial" w:cs="Arial"/>
-        </w:rPr>
-      </w:pPr>
-      <w:r>
-        <w:rPr>
-          <w:rFonts w:ascii="Arial" w:hAnsi="Arial" w:cs="Arial"/>
+      </w:r>
+      <w:r>
+        <w:rPr>
+          <w:rFonts w:ascii="Arial" w:hAnsi="Arial" w:cs="Arial"/>
+          <w:i/>
+          <w:iCs/>
+          <w:sz w:val="32"/>
+          <w:szCs w:val="32"/>
+        </w:rPr>
+        <w:t>HTML frontend</w:t>
+      </w:r>
+    </w:p>
+    <w:p>
+      <w:pPr>
+        <w:rPr>
+          <w:rFonts w:ascii="Arial" w:hAnsi="Arial" w:cs="Arial"/>
+        </w:rPr>
+      </w:pPr>
+      <w:r>
+        <w:rPr>
+          <w:rFonts w:ascii="Arial" w:hAnsi="Arial" w:cs="Arial"/>
+          <w:i/>
+          <w:iCs/>
+          <w:sz w:val="32"/>
+          <w:szCs w:val="32"/>
         </w:rPr>
         <w:tab/>
       </w:r>
@@ -1160,7 +1189,97 @@
         <w:rPr>
           <w:rFonts w:ascii="Arial" w:hAnsi="Arial" w:cs="Arial"/>
         </w:rPr>
-        <w:t>API (ai analysis)</w:t>
+        <w:t xml:space="preserve">HTML and CSS will be used for our frontend framework of this web-based application. We will make use of base templates in order to reduce </w:t>
+      </w:r>
+      <w:r>
+        <w:rPr>
+          <w:rFonts w:ascii="Arial" w:hAnsi="Arial" w:cs="Arial"/>
+        </w:rPr>
+        <w:t xml:space="preserve">all of the code to one place and to make routing to another page easier. </w:t>
+      </w:r>
+      <w:r>
+        <w:rPr>
+          <w:rFonts w:ascii="Arial" w:hAnsi="Arial" w:cs="Arial"/>
+        </w:rPr>
+        <w:t>CSS will be used for the style of the website</w:t>
+      </w:r>
+    </w:p>
+    <w:p>
+      <w:pPr>
+        <w:rPr>
+          <w:rFonts w:ascii="Arial" w:hAnsi="Arial" w:cs="Arial"/>
+          <w:i/>
+          <w:iCs/>
+          <w:sz w:val="32"/>
+          <w:szCs w:val="32"/>
+        </w:rPr>
+      </w:pPr>
+      <w:r>
+        <w:rPr>
+          <w:rFonts w:ascii="Arial" w:hAnsi="Arial" w:cs="Arial"/>
+        </w:rPr>
+        <w:tab/>
+      </w:r>
+      <w:r>
+        <w:rPr>
+          <w:rFonts w:ascii="Arial" w:hAnsi="Arial" w:cs="Arial"/>
+          <w:i/>
+          <w:iCs/>
+          <w:sz w:val="32"/>
+          <w:szCs w:val="32"/>
+        </w:rPr>
+        <w:t xml:space="preserve">API </w:t>
+      </w:r>
+      <w:r>
+        <w:rPr>
+          <w:rFonts w:ascii="Arial" w:hAnsi="Arial" w:cs="Arial"/>
+          <w:i/>
+          <w:iCs/>
+          <w:sz w:val="32"/>
+          <w:szCs w:val="32"/>
+        </w:rPr>
+        <w:t>Calls</w:t>
+      </w:r>
+    </w:p>
+    <w:p>
+      <w:pPr>
+        <w:rPr>
+          <w:rFonts w:ascii="Arial" w:hAnsi="Arial" w:cs="Arial"/>
+        </w:rPr>
+      </w:pPr>
+      <w:r>
+        <w:rPr>
+          <w:rFonts w:ascii="Arial" w:hAnsi="Arial" w:cs="Arial"/>
+          <w:i/>
+          <w:iCs/>
+          <w:sz w:val="32"/>
+          <w:szCs w:val="32"/>
+        </w:rPr>
+        <w:tab/>
+      </w:r>
+      <w:r>
+        <w:rPr>
+          <w:rFonts w:ascii="Arial" w:hAnsi="Arial" w:cs="Arial"/>
+        </w:rPr>
+        <w:t xml:space="preserve">We will make use of API </w:t>
+      </w:r>
+      <w:r>
+        <w:rPr>
+          <w:rFonts w:ascii="Arial" w:hAnsi="Arial" w:cs="Arial"/>
+        </w:rPr>
+        <w:t>c</w:t>
+      </w:r>
+      <w:r>
+        <w:rPr>
+          <w:rFonts w:ascii="Arial" w:hAnsi="Arial" w:cs="Arial"/>
+        </w:rPr>
+        <w:t xml:space="preserve">alls in order to </w:t>
+      </w:r>
+      <w:r>
+        <w:rPr>
+          <w:rFonts w:ascii="Arial" w:hAnsi="Arial" w:cs="Arial"/>
+        </w:rPr>
+        <w:t xml:space="preserve">enable our AI coach (more on that in Features). We will also make use of API calls in order to display the information that the user wants to see based on filters, searches, organizations, etc. </w:t>
       </w:r>
     </w:p>
     <w:p>
@@ -1282,6 +1401,90 @@
           <w:szCs w:val="32"/>
         </w:rPr>
         <w:t>Features</w:t>
+      </w:r>
+    </w:p>
+    <w:p>
+      <w:pPr>
+        <w:rPr>
+          <w:rFonts w:ascii="Arial" w:hAnsi="Arial" w:cs="Arial"/>
+        </w:rPr>
+      </w:pPr>
+      <w:r>
+        <w:rPr>
+          <w:rFonts w:ascii="Arial" w:hAnsi="Arial" w:cs="Arial"/>
+          <w:sz w:val="32"/>
+          <w:szCs w:val="32"/>
+        </w:rPr>
+        <w:tab/>
+      </w:r>
+      <w:r>
+        <w:rPr>
+          <w:rFonts w:ascii="Arial" w:hAnsi="Arial" w:cs="Arial"/>
+          <w:sz w:val="28"/>
+          <w:szCs w:val="28"/>
+        </w:rPr>
+        <w:t xml:space="preserve">AI Coach – </w:t>
+      </w:r>
+      <w:r>
+        <w:rPr>
+          <w:rFonts w:ascii="Arial" w:hAnsi="Arial" w:cs="Arial"/>
+        </w:rPr>
+        <w:t>the program will include an Artificial Intelligence coach, which will analyze each activity when the user decides to view a specific activity. The coach will give an overall analysis, things that the user did well, and things that the user could improve upon in the future, based on the data.</w:t>
+      </w:r>
+    </w:p>
+    <w:p>
+      <w:pPr>
+        <w:rPr>
+          <w:rFonts w:ascii="Arial" w:hAnsi="Arial" w:cs="Arial"/>
+        </w:rPr>
+      </w:pPr>
+      <w:r>
+        <w:rPr>
+          <w:rFonts w:ascii="Arial" w:hAnsi="Arial" w:cs="Arial"/>
+        </w:rPr>
+        <w:lastRenderedPageBreak/>
+        <w:tab/>
+      </w:r>
+      <w:r>
+        <w:rPr>
+          <w:rFonts w:ascii="Arial" w:hAnsi="Arial" w:cs="Arial"/>
+          <w:sz w:val="28"/>
+          <w:szCs w:val="28"/>
+        </w:rPr>
+        <w:t>Leaderboard –</w:t>
+      </w:r>
+      <w:r>
+        <w:rPr>
+          <w:rFonts w:ascii="Arial" w:hAnsi="Arial" w:cs="Arial"/>
+        </w:rPr>
+        <w:t xml:space="preserve"> the program will have a leaderboard feature. This will show the campus leaders in the respective categories, whether it be miles ran</w:t>
+      </w:r>
+      <w:r>
+        <w:rPr>
+          <w:rFonts w:ascii="Arial" w:hAnsi="Arial" w:cs="Arial"/>
+        </w:rPr>
+        <w:t xml:space="preserve">, </w:t>
+      </w:r>
+      <w:r>
+        <w:rPr>
+          <w:rFonts w:ascii="Arial" w:hAnsi="Arial" w:cs="Arial"/>
+        </w:rPr>
+        <w:t xml:space="preserve">total time exercising, and many more. Leaderboards can either be across the entire campus or within the organization/group the user is in. </w:t>
+      </w:r>
+    </w:p>
+    <w:p>
+      <w:pPr>
+        <w:rPr>
+          <w:rFonts w:ascii="Arial" w:hAnsi="Arial" w:cs="Arial"/>
+          <w:sz w:val="28"/>
+          <w:szCs w:val="28"/>
+        </w:rPr>
+      </w:pPr>
+      <w:r>
+        <w:rPr>
+          <w:rFonts w:ascii="Arial" w:hAnsi="Arial" w:cs="Arial"/>
+        </w:rPr>
+        <w:tab/>
       </w:r>
     </w:p>
     <w:p>

</xml_diff>

<commit_message>
Little bit more added into features
</commit_message>
<xml_diff>
--- a/Group2CMSC4900Proposal.docx
+++ b/Group2CMSC4900Proposal.docx
@@ -35,10 +35,10 @@
           <w:szCs w:val="48"/>
         </w:rPr>
         <w:drawing>
-          <wp:inline distT="0" distB="0" distL="0" distR="0" wp14:anchorId="2DD7DF85" wp14:editId="4F267ACA">
+          <wp:inline distT="0" distB="0" distL="0" distR="0" wp14:anchorId="2EFD9897" wp14:editId="0A499EB8">
             <wp:extent cx="2464214" cy="2464214"/>
             <wp:effectExtent l="0" t="0" r="241300" b="50800"/>
-            <wp:docPr id="627390227" name="Picture 1"/>
+            <wp:docPr id="627390227" name="Picture 1" descr="A red and black logo&#10;&#10;AI-generated content may be incorrect."/>
             <wp:cNvGraphicFramePr>
               <a:graphicFrameLocks xmlns:a="http://schemas.openxmlformats.org/drawingml/2006/main" noChangeAspect="1"/>
             </wp:cNvGraphicFramePr>
@@ -46,7 +46,7 @@
               <a:graphicData uri="http://schemas.openxmlformats.org/drawingml/2006/picture">
                 <pic:pic xmlns:pic="http://schemas.openxmlformats.org/drawingml/2006/picture">
                   <pic:nvPicPr>
-                    <pic:cNvPr id="627390227" name="Picture 627390227"/>
+                    <pic:cNvPr id="627390227" name="Picture 1" descr="A red and black logo&#10;&#10;AI-generated content may be incorrect."/>
                     <pic:cNvPicPr/>
                   </pic:nvPicPr>
                   <pic:blipFill>
@@ -180,15 +180,7 @@
           <w:sz w:val="32"/>
           <w:szCs w:val="32"/>
         </w:rPr>
-        <w:t xml:space="preserve">Margo </w:t>
-      </w:r>
-      <w:r>
-        <w:rPr>
-          <w:rFonts w:ascii="Arial" w:hAnsi="Arial" w:cs="Arial"/>
-          <w:sz w:val="32"/>
-          <w:szCs w:val="32"/>
-        </w:rPr>
-        <w:t>Bonal</w:t>
+        <w:t>Margo Bonal</w:t>
       </w:r>
     </w:p>
     <w:p>
@@ -206,15 +198,7 @@
           <w:sz w:val="32"/>
           <w:szCs w:val="32"/>
         </w:rPr>
-        <w:t xml:space="preserve">John </w:t>
-      </w:r>
-      <w:r>
-        <w:rPr>
-          <w:rFonts w:ascii="Arial" w:hAnsi="Arial" w:cs="Arial"/>
-          <w:sz w:val="32"/>
-          <w:szCs w:val="32"/>
-        </w:rPr>
-        <w:t>Gerega</w:t>
+        <w:t>John Gerega</w:t>
       </w:r>
     </w:p>
     <w:p>
@@ -232,15 +216,7 @@
           <w:sz w:val="32"/>
           <w:szCs w:val="32"/>
         </w:rPr>
-        <w:t xml:space="preserve">Luke </w:t>
-      </w:r>
-      <w:r>
-        <w:rPr>
-          <w:rFonts w:ascii="Arial" w:hAnsi="Arial" w:cs="Arial"/>
-          <w:sz w:val="32"/>
-          <w:szCs w:val="32"/>
-        </w:rPr>
-        <w:t>Ruffing</w:t>
+        <w:t>Luke Ruffing</w:t>
       </w:r>
     </w:p>
     <w:p>
@@ -346,25 +322,7 @@
         <w:rPr>
           <w:rFonts w:ascii="Arial" w:hAnsi="Arial" w:cs="Arial"/>
         </w:rPr>
-        <w:t xml:space="preserve"> </w:t>
-      </w:r>
-      <w:r>
-        <w:rPr>
-          <w:rFonts w:ascii="Arial" w:hAnsi="Arial" w:cs="Arial"/>
-        </w:rPr>
-        <w:t>–</w:t>
-      </w:r>
-      <w:r>
-        <w:rPr>
-          <w:rFonts w:ascii="Arial" w:hAnsi="Arial" w:cs="Arial"/>
-        </w:rPr>
-        <w:t xml:space="preserve"> </w:t>
-      </w:r>
-      <w:r>
-        <w:rPr>
-          <w:rFonts w:ascii="Arial" w:hAnsi="Arial" w:cs="Arial"/>
-        </w:rPr>
-        <w:t>Proposal</w:t>
+        <w:t xml:space="preserve"> – Proposal</w:t>
       </w:r>
     </w:p>
     <w:p>
@@ -398,25 +356,7 @@
         <w:rPr>
           <w:rFonts w:ascii="Arial" w:hAnsi="Arial" w:cs="Arial"/>
         </w:rPr>
-        <w:t xml:space="preserve"> </w:t>
-      </w:r>
-      <w:r>
-        <w:rPr>
-          <w:rFonts w:ascii="Arial" w:hAnsi="Arial" w:cs="Arial"/>
-        </w:rPr>
-        <w:t xml:space="preserve">Specifications </w:t>
-      </w:r>
-      <w:r>
-        <w:rPr>
-          <w:rFonts w:ascii="Arial" w:hAnsi="Arial" w:cs="Arial"/>
-        </w:rPr>
-        <w:t>/</w:t>
-      </w:r>
-      <w:r>
-        <w:rPr>
-          <w:rFonts w:ascii="Arial" w:hAnsi="Arial" w:cs="Arial"/>
-        </w:rPr>
-        <w:t>Design</w:t>
+        <w:t xml:space="preserve"> Specifications /Design</w:t>
       </w:r>
     </w:p>
     <w:p>
@@ -444,19 +384,7 @@
         <w:rPr>
           <w:rFonts w:ascii="Arial" w:hAnsi="Arial" w:cs="Arial"/>
         </w:rPr>
-        <w:t xml:space="preserve"> </w:t>
-      </w:r>
-      <w:r>
-        <w:rPr>
-          <w:rFonts w:ascii="Arial" w:hAnsi="Arial" w:cs="Arial"/>
-        </w:rPr>
-        <w:t>–</w:t>
-      </w:r>
-      <w:r>
-        <w:rPr>
-          <w:rFonts w:ascii="Arial" w:hAnsi="Arial" w:cs="Arial"/>
-        </w:rPr>
-        <w:t xml:space="preserve"> </w:t>
+        <w:t xml:space="preserve"> – </w:t>
       </w:r>
       <w:r>
         <w:rPr>
@@ -513,19 +441,39 @@
         <w:rPr>
           <w:rFonts w:ascii="Arial" w:hAnsi="Arial" w:cs="Arial"/>
         </w:rPr>
-        <w:t xml:space="preserve">use a database and artificial intelligence analysis in order to </w:t>
-      </w:r>
-      <w:r>
-        <w:rPr>
-          <w:rFonts w:ascii="Arial" w:hAnsi="Arial" w:cs="Arial"/>
-        </w:rPr>
-        <w:t xml:space="preserve">encourage students to maintain a healthy lifestyle through healthy competition by uploading </w:t>
-      </w:r>
-      <w:r>
-        <w:rPr>
-          <w:rFonts w:ascii="Arial" w:hAnsi="Arial" w:cs="Arial"/>
-        </w:rPr>
-        <w:t xml:space="preserve">activities that they have completed into one platform. </w:t>
+        <w:t xml:space="preserve">create a web page that </w:t>
+      </w:r>
+      <w:r>
+        <w:rPr>
+          <w:rFonts w:ascii="Arial" w:hAnsi="Arial" w:cs="Arial"/>
+        </w:rPr>
+        <w:t>use</w:t>
+      </w:r>
+      <w:r>
+        <w:rPr>
+          <w:rFonts w:ascii="Arial" w:hAnsi="Arial" w:cs="Arial"/>
+        </w:rPr>
+        <w:t>s</w:t>
+      </w:r>
+      <w:r>
+        <w:rPr>
+          <w:rFonts w:ascii="Arial" w:hAnsi="Arial" w:cs="Arial"/>
+        </w:rPr>
+        <w:t xml:space="preserve"> a database and artificial intelligence analysis </w:t>
+      </w:r>
+      <w:proofErr w:type="gramStart"/>
+      <w:r>
+        <w:rPr>
+          <w:rFonts w:ascii="Arial" w:hAnsi="Arial" w:cs="Arial"/>
+        </w:rPr>
+        <w:t>in order to</w:t>
+      </w:r>
+      <w:proofErr w:type="gramEnd"/>
+      <w:r>
+        <w:rPr>
+          <w:rFonts w:ascii="Arial" w:hAnsi="Arial" w:cs="Arial"/>
+        </w:rPr>
+        <w:t xml:space="preserve"> encourage students to maintain a healthy lifestyle through healthy competition by uploading activities that they have completed into one platform. </w:t>
       </w:r>
     </w:p>
     <w:p>
@@ -570,37 +518,7 @@
         <w:rPr>
           <w:rFonts w:ascii="Arial" w:hAnsi="Arial" w:cs="Arial"/>
         </w:rPr>
-        <w:t xml:space="preserve">There are many activity tracking applications out there, but most of the </w:t>
-      </w:r>
-      <w:r>
-        <w:rPr>
-          <w:rFonts w:ascii="Arial" w:hAnsi="Arial" w:cs="Arial"/>
-        </w:rPr>
-        <w:t>useful features are hidden behind a paywall. Take Strava</w:t>
-      </w:r>
-      <w:r>
-        <w:rPr>
-          <w:rFonts w:ascii="Arial" w:hAnsi="Arial" w:cs="Arial"/>
-        </w:rPr>
-        <w:t>, for example; they have an $80-per-year</w:t>
-      </w:r>
-      <w:r>
-        <w:rPr>
-          <w:rFonts w:ascii="Arial" w:hAnsi="Arial" w:cs="Arial"/>
-        </w:rPr>
-        <w:t xml:space="preserve"> paywall on their app. This may not be much if you are a professional athlete or are training for a competition, but </w:t>
-      </w:r>
-      <w:r>
-        <w:rPr>
-          <w:rFonts w:ascii="Arial" w:hAnsi="Arial" w:cs="Arial"/>
-        </w:rPr>
-        <w:t>if you are just generally active it is not worth the price.</w:t>
-      </w:r>
-      <w:r>
-        <w:rPr>
-          <w:rFonts w:ascii="Arial" w:hAnsi="Arial" w:cs="Arial"/>
-        </w:rPr>
-        <w:t xml:space="preserve"> Our application will allow users to access some of the higher-end features without incurring a fee.</w:t>
+        <w:t>There are many activity tracking applications out there, but most of the useful features are hidden behind a paywall. Take Strava, for example; they have an $80-per-year paywall on their app. This may not be much if you are a professional athlete or are training for a competition, but if you are just generally active it is not worth the price. Our application will allow users to access some of the higher-end features without incurring a fee.</w:t>
       </w:r>
     </w:p>
     <w:p>
@@ -737,90 +655,24 @@
         <w:rPr>
           <w:rFonts w:ascii="Arial" w:hAnsi="Arial" w:cs="Arial"/>
         </w:rPr>
-        <w:t xml:space="preserve">Designing the dashboard </w:t>
-      </w:r>
-      <w:r>
-        <w:rPr>
-          <w:rFonts w:ascii="Arial" w:hAnsi="Arial" w:cs="Arial"/>
-        </w:rPr>
-        <w:t xml:space="preserve">with a </w:t>
-      </w:r>
-      <w:r>
-        <w:rPr>
-          <w:rFonts w:ascii="Arial" w:hAnsi="Arial" w:cs="Arial"/>
-        </w:rPr>
-        <w:t>user-friendly</w:t>
-      </w:r>
-      <w:r>
-        <w:rPr>
-          <w:rFonts w:ascii="Arial" w:hAnsi="Arial" w:cs="Arial"/>
-        </w:rPr>
-        <w:t xml:space="preserve"> approach </w:t>
-      </w:r>
-      <w:r>
-        <w:rPr>
-          <w:rFonts w:ascii="Arial" w:hAnsi="Arial" w:cs="Arial"/>
-        </w:rPr>
-        <w:t xml:space="preserve">will promote </w:t>
-      </w:r>
-      <w:r>
-        <w:rPr>
-          <w:rFonts w:ascii="Arial" w:hAnsi="Arial" w:cs="Arial"/>
-        </w:rPr>
-        <w:t>t</w:t>
-      </w:r>
-      <w:r>
-        <w:rPr>
-          <w:rFonts w:ascii="Arial" w:hAnsi="Arial" w:cs="Arial"/>
-        </w:rPr>
-        <w:t>he Vulcan Activity Tracker</w:t>
-      </w:r>
-      <w:r>
-        <w:rPr>
-          <w:rFonts w:ascii="Arial" w:hAnsi="Arial" w:cs="Arial"/>
-        </w:rPr>
-        <w:t>’</w:t>
-      </w:r>
-      <w:r>
-        <w:rPr>
-          <w:rFonts w:ascii="Arial" w:hAnsi="Arial" w:cs="Arial"/>
-        </w:rPr>
-        <w:t xml:space="preserve">s </w:t>
-      </w:r>
-      <w:r>
-        <w:rPr>
-          <w:rFonts w:ascii="Arial" w:hAnsi="Arial" w:cs="Arial"/>
-        </w:rPr>
-        <w:t xml:space="preserve">use </w:t>
-      </w:r>
-      <w:r>
-        <w:rPr>
-          <w:rFonts w:ascii="Arial" w:hAnsi="Arial" w:cs="Arial"/>
-        </w:rPr>
-        <w:t>in</w:t>
-      </w:r>
-      <w:r>
-        <w:rPr>
-          <w:rFonts w:ascii="Arial" w:hAnsi="Arial" w:cs="Arial"/>
-        </w:rPr>
-        <w:t xml:space="preserve"> daily campus life. </w:t>
-      </w:r>
-    </w:p>
-    <w:p>
-      <w:pPr>
-        <w:rPr>
-          <w:rFonts w:ascii="Arial" w:hAnsi="Arial" w:cs="Arial"/>
-          <w:sz w:val="32"/>
-          <w:szCs w:val="32"/>
-        </w:rPr>
-      </w:pPr>
-      <w:r>
-        <w:rPr>
-          <w:rFonts w:ascii="Arial" w:hAnsi="Arial" w:cs="Arial"/>
-          <w:sz w:val="32"/>
-          <w:szCs w:val="32"/>
-        </w:rPr>
         <w:lastRenderedPageBreak/>
+        <w:t xml:space="preserve">Designing the dashboard with a user-friendly approach will promote the Vulcan Activity Tracker’s use in daily campus life. </w:t>
+      </w:r>
+    </w:p>
+    <w:p>
+      <w:pPr>
+        <w:rPr>
+          <w:rFonts w:ascii="Arial" w:hAnsi="Arial" w:cs="Arial"/>
+          <w:sz w:val="32"/>
+          <w:szCs w:val="32"/>
+        </w:rPr>
+      </w:pPr>
+      <w:r>
+        <w:rPr>
+          <w:rFonts w:ascii="Arial" w:hAnsi="Arial" w:cs="Arial"/>
+          <w:sz w:val="32"/>
+          <w:szCs w:val="32"/>
+        </w:rPr>
         <w:t>Implementation techniques</w:t>
       </w:r>
     </w:p>
@@ -848,9 +700,25 @@
           <w:sz w:val="32"/>
           <w:szCs w:val="32"/>
         </w:rPr>
-        <w:t>Docke</w:t>
-      </w:r>
-      <w:r>
+        <w:t>Docker</w:t>
+      </w:r>
+    </w:p>
+    <w:p>
+      <w:pPr>
+        <w:rPr>
+          <w:rFonts w:ascii="Arial" w:hAnsi="Arial" w:cs="Arial"/>
+        </w:rPr>
+      </w:pPr>
+      <w:r>
+        <w:rPr>
+          <w:rFonts w:ascii="Arial" w:hAnsi="Arial" w:cs="Arial"/>
+        </w:rPr>
+        <w:tab/>
+        <w:t>Docker is a client-server application to build and run a database container. This tool creates a blueprint of the database tables and columns in a cloud-based method to allow for group collaboration and reusability.</w:t>
+      </w:r>
+    </w:p>
+    <w:p>
+      <w:pPr>
         <w:rPr>
           <w:rFonts w:ascii="Arial" w:hAnsi="Arial" w:cs="Arial"/>
           <w:i/>
@@ -858,91 +726,14 @@
           <w:sz w:val="32"/>
           <w:szCs w:val="32"/>
         </w:rPr>
-        <w:t>r</w:t>
-      </w:r>
-    </w:p>
-    <w:p>
-      <w:pPr>
-        <w:rPr>
-          <w:rFonts w:ascii="Arial" w:hAnsi="Arial" w:cs="Arial"/>
-        </w:rPr>
       </w:pPr>
       <w:r>
         <w:rPr>
           <w:rFonts w:ascii="Arial" w:hAnsi="Arial" w:cs="Arial"/>
         </w:rPr>
         <w:tab/>
-        <w:t>Docker is a</w:t>
-      </w:r>
-      <w:r>
-        <w:rPr>
-          <w:rFonts w:ascii="Arial" w:hAnsi="Arial" w:cs="Arial"/>
-        </w:rPr>
-        <w:t xml:space="preserve"> </w:t>
-      </w:r>
-      <w:r>
-        <w:rPr>
-          <w:rFonts w:ascii="Arial" w:hAnsi="Arial" w:cs="Arial"/>
-        </w:rPr>
-        <w:t>client-server</w:t>
-      </w:r>
-      <w:r>
-        <w:rPr>
-          <w:rFonts w:ascii="Arial" w:hAnsi="Arial" w:cs="Arial"/>
-        </w:rPr>
-        <w:t xml:space="preserve"> application to build and run a database container. </w:t>
-      </w:r>
-      <w:r>
-        <w:rPr>
-          <w:rFonts w:ascii="Arial" w:hAnsi="Arial" w:cs="Arial"/>
-        </w:rPr>
-        <w:t>This tool</w:t>
-      </w:r>
-      <w:r>
-        <w:rPr>
-          <w:rFonts w:ascii="Arial" w:hAnsi="Arial" w:cs="Arial"/>
-        </w:rPr>
-        <w:t xml:space="preserve"> </w:t>
-      </w:r>
-      <w:r>
-        <w:rPr>
-          <w:rFonts w:ascii="Arial" w:hAnsi="Arial" w:cs="Arial"/>
-        </w:rPr>
-        <w:t xml:space="preserve">creates a blueprint </w:t>
-      </w:r>
-      <w:r>
-        <w:rPr>
-          <w:rFonts w:ascii="Arial" w:hAnsi="Arial" w:cs="Arial"/>
-        </w:rPr>
-        <w:t>of the database tables and columns</w:t>
-      </w:r>
-      <w:r>
-        <w:rPr>
-          <w:rFonts w:ascii="Arial" w:hAnsi="Arial" w:cs="Arial"/>
-        </w:rPr>
-        <w:t xml:space="preserve"> in a </w:t>
-      </w:r>
-      <w:r>
-        <w:rPr>
-          <w:rFonts w:ascii="Arial" w:hAnsi="Arial" w:cs="Arial"/>
-        </w:rPr>
-        <w:t>cloud-based</w:t>
-      </w:r>
-      <w:r>
-        <w:rPr>
-          <w:rFonts w:ascii="Arial" w:hAnsi="Arial" w:cs="Arial"/>
-        </w:rPr>
-        <w:t xml:space="preserve"> method to allow for group collaboration and </w:t>
-      </w:r>
-      <w:r>
-        <w:rPr>
-          <w:rFonts w:ascii="Arial" w:hAnsi="Arial" w:cs="Arial"/>
-        </w:rPr>
-        <w:t>reusability.</w:t>
-      </w:r>
-    </w:p>
-    <w:p>
-      <w:pPr>
+      </w:r>
+      <w:r>
         <w:rPr>
           <w:rFonts w:ascii="Arial" w:hAnsi="Arial" w:cs="Arial"/>
           <w:i/>
@@ -950,12 +741,7 @@
           <w:sz w:val="32"/>
           <w:szCs w:val="32"/>
         </w:rPr>
-      </w:pPr>
-      <w:r>
-        <w:rPr>
-          <w:rFonts w:ascii="Arial" w:hAnsi="Arial" w:cs="Arial"/>
-        </w:rPr>
-        <w:tab/>
+        <w:t xml:space="preserve">Python-Flask </w:t>
       </w:r>
       <w:r>
         <w:rPr>
@@ -965,7 +751,7 @@
           <w:sz w:val="32"/>
           <w:szCs w:val="32"/>
         </w:rPr>
-        <w:t>Python</w:t>
+        <w:t>B</w:t>
       </w:r>
       <w:r>
         <w:rPr>
@@ -975,8 +761,17 @@
           <w:sz w:val="32"/>
           <w:szCs w:val="32"/>
         </w:rPr>
-        <w:t>-Flask</w:t>
-      </w:r>
+        <w:t>ackend</w:t>
+      </w:r>
+    </w:p>
+    <w:p>
+      <w:pPr>
+        <w:rPr>
+          <w:rFonts w:ascii="Arial" w:hAnsi="Arial" w:cs="Arial"/>
+          <w:sz w:val="32"/>
+          <w:szCs w:val="32"/>
+        </w:rPr>
+      </w:pPr>
       <w:r>
         <w:rPr>
           <w:rFonts w:ascii="Arial" w:hAnsi="Arial" w:cs="Arial"/>
@@ -985,9 +780,24 @@
           <w:sz w:val="32"/>
           <w:szCs w:val="32"/>
         </w:rPr>
-        <w:t xml:space="preserve"> </w:t>
-      </w:r>
-      <w:r>
+        <w:tab/>
+      </w:r>
+      <w:r>
+        <w:rPr>
+          <w:rFonts w:ascii="Arial" w:hAnsi="Arial" w:cs="Arial"/>
+        </w:rPr>
+        <w:t>The programming language Python will be used as a backend framework for this web-based application. Flask will be used to integrate with the Python language and serve as an API framework to streamline server-side development.</w:t>
+      </w:r>
+    </w:p>
+    <w:p>
+      <w:pPr>
+        <w:rPr>
+          <w:rFonts w:ascii="Arial" w:hAnsi="Arial" w:cs="Arial"/>
+        </w:rPr>
+      </w:pPr>
+    </w:p>
+    <w:p>
+      <w:pPr>
         <w:rPr>
           <w:rFonts w:ascii="Arial" w:hAnsi="Arial" w:cs="Arial"/>
           <w:i/>
@@ -995,7 +805,12 @@
           <w:sz w:val="32"/>
           <w:szCs w:val="32"/>
         </w:rPr>
-        <w:t>B</w:t>
+      </w:pPr>
+      <w:r>
+        <w:rPr>
+          <w:rFonts w:ascii="Arial" w:hAnsi="Arial" w:cs="Arial"/>
+        </w:rPr>
+        <w:tab/>
       </w:r>
       <w:r>
         <w:rPr>
@@ -1005,15 +820,13 @@
           <w:sz w:val="32"/>
           <w:szCs w:val="32"/>
         </w:rPr>
-        <w:t>ackend</w:t>
-      </w:r>
-    </w:p>
-    <w:p>
-      <w:pPr>
-        <w:rPr>
-          <w:rFonts w:ascii="Arial" w:hAnsi="Arial" w:cs="Arial"/>
-          <w:sz w:val="32"/>
-          <w:szCs w:val="32"/>
+        <w:t>HTML frontend</w:t>
+      </w:r>
+    </w:p>
+    <w:p>
+      <w:pPr>
+        <w:rPr>
+          <w:rFonts w:ascii="Arial" w:hAnsi="Arial" w:cs="Arial"/>
         </w:rPr>
       </w:pPr>
       <w:r>
@@ -1030,117 +843,36 @@
         <w:rPr>
           <w:rFonts w:ascii="Arial" w:hAnsi="Arial" w:cs="Arial"/>
         </w:rPr>
-        <w:t xml:space="preserve">The programming language Python will be </w:t>
-      </w:r>
-      <w:r>
-        <w:rPr>
-          <w:rFonts w:ascii="Arial" w:hAnsi="Arial" w:cs="Arial"/>
-        </w:rPr>
-        <w:t>used as</w:t>
-      </w:r>
-      <w:r>
-        <w:rPr>
-          <w:rFonts w:ascii="Arial" w:hAnsi="Arial" w:cs="Arial"/>
-        </w:rPr>
-        <w:t xml:space="preserve"> </w:t>
-      </w:r>
-      <w:r>
-        <w:rPr>
-          <w:rFonts w:ascii="Arial" w:hAnsi="Arial" w:cs="Arial"/>
-        </w:rPr>
-        <w:t xml:space="preserve">a backend </w:t>
-      </w:r>
-      <w:r>
-        <w:rPr>
-          <w:rFonts w:ascii="Arial" w:hAnsi="Arial" w:cs="Arial"/>
-        </w:rPr>
-        <w:t xml:space="preserve">framework for </w:t>
-      </w:r>
-      <w:r>
-        <w:rPr>
-          <w:rFonts w:ascii="Arial" w:hAnsi="Arial" w:cs="Arial"/>
-        </w:rPr>
-        <w:t xml:space="preserve">this web-based application. </w:t>
-      </w:r>
-      <w:r>
-        <w:rPr>
-          <w:rFonts w:ascii="Arial" w:hAnsi="Arial" w:cs="Arial"/>
-        </w:rPr>
-        <w:t>Flask</w:t>
-      </w:r>
-      <w:r>
-        <w:rPr>
-          <w:rFonts w:ascii="Arial" w:hAnsi="Arial" w:cs="Arial"/>
-        </w:rPr>
-        <w:t xml:space="preserve"> will be used to integrate with the</w:t>
-      </w:r>
-      <w:r>
-        <w:rPr>
-          <w:rFonts w:ascii="Arial" w:hAnsi="Arial" w:cs="Arial"/>
-        </w:rPr>
-        <w:t xml:space="preserve"> </w:t>
-      </w:r>
-      <w:r>
-        <w:rPr>
-          <w:rFonts w:ascii="Arial" w:hAnsi="Arial" w:cs="Arial"/>
-        </w:rPr>
-        <w:t>Python</w:t>
-      </w:r>
-      <w:r>
-        <w:rPr>
-          <w:rFonts w:ascii="Arial" w:hAnsi="Arial" w:cs="Arial"/>
-        </w:rPr>
-        <w:t xml:space="preserve"> </w:t>
-      </w:r>
-      <w:r>
-        <w:rPr>
-          <w:rFonts w:ascii="Arial" w:hAnsi="Arial" w:cs="Arial"/>
-        </w:rPr>
-        <w:t>language and serve as an</w:t>
-      </w:r>
-      <w:r>
-        <w:rPr>
-          <w:rFonts w:ascii="Arial" w:hAnsi="Arial" w:cs="Arial"/>
-        </w:rPr>
-        <w:t xml:space="preserve"> API framework</w:t>
-      </w:r>
-      <w:r>
-        <w:rPr>
-          <w:rFonts w:ascii="Arial" w:hAnsi="Arial" w:cs="Arial"/>
-        </w:rPr>
-        <w:t xml:space="preserve"> to </w:t>
-      </w:r>
-      <w:r>
-        <w:rPr>
-          <w:rFonts w:ascii="Arial" w:hAnsi="Arial" w:cs="Arial"/>
-        </w:rPr>
-        <w:t>streamline</w:t>
-      </w:r>
-      <w:r>
-        <w:rPr>
-          <w:rFonts w:ascii="Arial" w:hAnsi="Arial" w:cs="Arial"/>
-        </w:rPr>
-        <w:t xml:space="preserve"> server</w:t>
-      </w:r>
-      <w:r>
-        <w:rPr>
-          <w:rFonts w:ascii="Arial" w:hAnsi="Arial" w:cs="Arial"/>
-        </w:rPr>
-        <w:t xml:space="preserve">-side </w:t>
-      </w:r>
-      <w:r>
-        <w:rPr>
-          <w:rFonts w:ascii="Arial" w:hAnsi="Arial" w:cs="Arial"/>
-        </w:rPr>
-        <w:t>development.</w:t>
-      </w:r>
-    </w:p>
-    <w:p>
-      <w:pPr>
-        <w:rPr>
-          <w:rFonts w:ascii="Arial" w:hAnsi="Arial" w:cs="Arial"/>
-        </w:rPr>
-      </w:pPr>
+        <w:t xml:space="preserve">HTML and CSS will be used for our frontend framework of this web-based application. We will make use of base templates </w:t>
+      </w:r>
+      <w:proofErr w:type="gramStart"/>
+      <w:r>
+        <w:rPr>
+          <w:rFonts w:ascii="Arial" w:hAnsi="Arial" w:cs="Arial"/>
+        </w:rPr>
+        <w:t>in order to</w:t>
+      </w:r>
+      <w:proofErr w:type="gramEnd"/>
+      <w:r>
+        <w:rPr>
+          <w:rFonts w:ascii="Arial" w:hAnsi="Arial" w:cs="Arial"/>
+        </w:rPr>
+        <w:t xml:space="preserve"> reduce </w:t>
+      </w:r>
+      <w:proofErr w:type="gramStart"/>
+      <w:r>
+        <w:rPr>
+          <w:rFonts w:ascii="Arial" w:hAnsi="Arial" w:cs="Arial"/>
+        </w:rPr>
+        <w:t>all of</w:t>
+      </w:r>
+      <w:proofErr w:type="gramEnd"/>
+      <w:r>
+        <w:rPr>
+          <w:rFonts w:ascii="Arial" w:hAnsi="Arial" w:cs="Arial"/>
+        </w:rPr>
+        <w:t xml:space="preserve"> the code to one place and to make routing to another page easier. CSS will be used for the style of the website</w:t>
+      </w:r>
     </w:p>
     <w:p>
       <w:pPr>
@@ -1166,15 +898,8 @@
           <w:sz w:val="32"/>
           <w:szCs w:val="32"/>
         </w:rPr>
-        <w:t>HTML frontend</w:t>
-      </w:r>
-    </w:p>
-    <w:p>
-      <w:pPr>
-        <w:rPr>
-          <w:rFonts w:ascii="Arial" w:hAnsi="Arial" w:cs="Arial"/>
-        </w:rPr>
-      </w:pPr>
+        <w:t xml:space="preserve">API </w:t>
+      </w:r>
       <w:r>
         <w:rPr>
           <w:rFonts w:ascii="Arial" w:hAnsi="Arial" w:cs="Arial"/>
@@ -1183,29 +908,16 @@
           <w:sz w:val="32"/>
           <w:szCs w:val="32"/>
         </w:rPr>
-        <w:tab/>
-      </w:r>
-      <w:r>
-        <w:rPr>
-          <w:rFonts w:ascii="Arial" w:hAnsi="Arial" w:cs="Arial"/>
-        </w:rPr>
-        <w:t xml:space="preserve">HTML and CSS will be used for our frontend framework of this web-based application. We will make use of base templates in order to reduce </w:t>
-      </w:r>
-      <w:r>
-        <w:rPr>
-          <w:rFonts w:ascii="Arial" w:hAnsi="Arial" w:cs="Arial"/>
-        </w:rPr>
-        <w:t xml:space="preserve">all of the code to one place and to make routing to another page easier. </w:t>
-      </w:r>
-      <w:r>
-        <w:rPr>
-          <w:rFonts w:ascii="Arial" w:hAnsi="Arial" w:cs="Arial"/>
-        </w:rPr>
-        <w:t>CSS will be used for the style of the website</w:t>
-      </w:r>
-    </w:p>
-    <w:p>
-      <w:pPr>
+        <w:t>Calls</w:t>
+      </w:r>
+    </w:p>
+    <w:p>
+      <w:pPr>
+        <w:rPr>
+          <w:rFonts w:ascii="Arial" w:hAnsi="Arial" w:cs="Arial"/>
+        </w:rPr>
+      </w:pPr>
+      <w:r>
         <w:rPr>
           <w:rFonts w:ascii="Arial" w:hAnsi="Arial" w:cs="Arial"/>
           <w:i/>
@@ -1213,73 +925,41 @@
           <w:sz w:val="32"/>
           <w:szCs w:val="32"/>
         </w:rPr>
-      </w:pPr>
-      <w:r>
-        <w:rPr>
-          <w:rFonts w:ascii="Arial" w:hAnsi="Arial" w:cs="Arial"/>
-        </w:rPr>
         <w:tab/>
       </w:r>
       <w:r>
         <w:rPr>
           <w:rFonts w:ascii="Arial" w:hAnsi="Arial" w:cs="Arial"/>
-          <w:i/>
-          <w:iCs/>
-          <w:sz w:val="32"/>
-          <w:szCs w:val="32"/>
-        </w:rPr>
-        <w:t xml:space="preserve">API </w:t>
-      </w:r>
-      <w:r>
-        <w:rPr>
-          <w:rFonts w:ascii="Arial" w:hAnsi="Arial" w:cs="Arial"/>
-          <w:i/>
-          <w:iCs/>
-          <w:sz w:val="32"/>
-          <w:szCs w:val="32"/>
-        </w:rPr>
-        <w:t>Calls</w:t>
-      </w:r>
-    </w:p>
-    <w:p>
-      <w:pPr>
-        <w:rPr>
-          <w:rFonts w:ascii="Arial" w:hAnsi="Arial" w:cs="Arial"/>
-        </w:rPr>
-      </w:pPr>
-      <w:r>
-        <w:rPr>
-          <w:rFonts w:ascii="Arial" w:hAnsi="Arial" w:cs="Arial"/>
-          <w:i/>
-          <w:iCs/>
-          <w:sz w:val="32"/>
-          <w:szCs w:val="32"/>
-        </w:rPr>
-        <w:tab/>
-      </w:r>
-      <w:r>
-        <w:rPr>
-          <w:rFonts w:ascii="Arial" w:hAnsi="Arial" w:cs="Arial"/>
-        </w:rPr>
-        <w:t xml:space="preserve">We will make use of API </w:t>
-      </w:r>
-      <w:r>
-        <w:rPr>
-          <w:rFonts w:ascii="Arial" w:hAnsi="Arial" w:cs="Arial"/>
-        </w:rPr>
-        <w:t>c</w:t>
-      </w:r>
-      <w:r>
-        <w:rPr>
-          <w:rFonts w:ascii="Arial" w:hAnsi="Arial" w:cs="Arial"/>
-        </w:rPr>
-        <w:t xml:space="preserve">alls in order to </w:t>
-      </w:r>
-      <w:r>
-        <w:rPr>
-          <w:rFonts w:ascii="Arial" w:hAnsi="Arial" w:cs="Arial"/>
-        </w:rPr>
-        <w:t xml:space="preserve">enable our AI coach (more on that in Features). We will also make use of API calls in order to display the information that the user wants to see based on filters, searches, organizations, etc. </w:t>
+        </w:rPr>
+        <w:t xml:space="preserve">We will make use of API calls </w:t>
+      </w:r>
+      <w:proofErr w:type="gramStart"/>
+      <w:r>
+        <w:rPr>
+          <w:rFonts w:ascii="Arial" w:hAnsi="Arial" w:cs="Arial"/>
+        </w:rPr>
+        <w:t>in order to</w:t>
+      </w:r>
+      <w:proofErr w:type="gramEnd"/>
+      <w:r>
+        <w:rPr>
+          <w:rFonts w:ascii="Arial" w:hAnsi="Arial" w:cs="Arial"/>
+        </w:rPr>
+        <w:t xml:space="preserve"> enable our AI coach (more on that in Features). We will also make use of API calls </w:t>
+      </w:r>
+      <w:proofErr w:type="gramStart"/>
+      <w:r>
+        <w:rPr>
+          <w:rFonts w:ascii="Arial" w:hAnsi="Arial" w:cs="Arial"/>
+        </w:rPr>
+        <w:t>in order to</w:t>
+      </w:r>
+      <w:proofErr w:type="gramEnd"/>
+      <w:r>
+        <w:rPr>
+          <w:rFonts w:ascii="Arial" w:hAnsi="Arial" w:cs="Arial"/>
+        </w:rPr>
+        <w:t xml:space="preserve"> display the information that the user wants to see based on filters, searches, organizations, etc. </w:t>
       </w:r>
     </w:p>
     <w:p>
@@ -1317,73 +997,7 @@
         <w:rPr>
           <w:rFonts w:ascii="Arial" w:hAnsi="Arial" w:cs="Arial"/>
         </w:rPr>
-        <w:t>The potential users of the Vulcan Activity Tracker are PennWest students that enjoy athletic activities.</w:t>
-      </w:r>
-      <w:r>
-        <w:rPr>
-          <w:rFonts w:ascii="Arial" w:hAnsi="Arial" w:cs="Arial"/>
-        </w:rPr>
-        <w:t xml:space="preserve"> </w:t>
-      </w:r>
-      <w:r>
-        <w:rPr>
-          <w:rFonts w:ascii="Arial" w:hAnsi="Arial" w:cs="Arial"/>
-        </w:rPr>
-        <w:t>These activities could be s</w:t>
-      </w:r>
-      <w:r>
-        <w:rPr>
-          <w:rFonts w:ascii="Arial" w:hAnsi="Arial" w:cs="Arial"/>
-        </w:rPr>
-        <w:t xml:space="preserve">tudent </w:t>
-      </w:r>
-      <w:r>
-        <w:rPr>
-          <w:rFonts w:ascii="Arial" w:hAnsi="Arial" w:cs="Arial"/>
-        </w:rPr>
-        <w:t>a</w:t>
-      </w:r>
-      <w:r>
-        <w:rPr>
-          <w:rFonts w:ascii="Arial" w:hAnsi="Arial" w:cs="Arial"/>
-        </w:rPr>
-        <w:t xml:space="preserve">thletes that want to track their progress, </w:t>
-      </w:r>
-      <w:r>
-        <w:rPr>
-          <w:rFonts w:ascii="Arial" w:hAnsi="Arial" w:cs="Arial"/>
-        </w:rPr>
-        <w:t xml:space="preserve">personal training planning, and </w:t>
-      </w:r>
-      <w:r>
-        <w:rPr>
-          <w:rFonts w:ascii="Arial" w:hAnsi="Arial" w:cs="Arial"/>
-        </w:rPr>
-        <w:t xml:space="preserve">a social aspect of group exercises. By encouraging users to </w:t>
-      </w:r>
-      <w:r>
-        <w:rPr>
-          <w:rFonts w:ascii="Arial" w:hAnsi="Arial" w:cs="Arial"/>
-        </w:rPr>
-        <w:t>participate in friendly athletic competitions on campus, the Vulcan Activity Tracker can promote</w:t>
-      </w:r>
-      <w:r>
-        <w:rPr>
-          <w:rFonts w:ascii="Arial" w:hAnsi="Arial" w:cs="Arial"/>
-        </w:rPr>
-        <w:t xml:space="preserve"> a</w:t>
-      </w:r>
-      <w:r>
-        <w:rPr>
-          <w:rFonts w:ascii="Arial" w:hAnsi="Arial" w:cs="Arial"/>
-        </w:rPr>
-        <w:t xml:space="preserve"> healthy </w:t>
-      </w:r>
-      <w:r>
-        <w:rPr>
-          <w:rFonts w:ascii="Arial" w:hAnsi="Arial" w:cs="Arial"/>
-        </w:rPr>
-        <w:t>and fun campus lifestyle.</w:t>
+        <w:t>The potential users of the Vulcan Activity Tracker are PennWest students that enjoy athletic activities. These activities could be student athletes that want to track their progress, personal training planning, and a social aspect of group exercises. By encouraging users to participate in friendly athletic competitions on campus, the Vulcan Activity Tracker can promote a healthy and fun campus lifestyle.</w:t>
       </w:r>
     </w:p>
     <w:p>
@@ -1415,6 +1029,7 @@
           <w:sz w:val="32"/>
           <w:szCs w:val="32"/>
         </w:rPr>
+        <w:lastRenderedPageBreak/>
         <w:tab/>
       </w:r>
       <w:r>
@@ -1442,7 +1057,6 @@
         <w:rPr>
           <w:rFonts w:ascii="Arial" w:hAnsi="Arial" w:cs="Arial"/>
         </w:rPr>
-        <w:lastRenderedPageBreak/>
         <w:tab/>
       </w:r>
       <w:r>
@@ -1457,28 +1071,43 @@
         <w:rPr>
           <w:rFonts w:ascii="Arial" w:hAnsi="Arial" w:cs="Arial"/>
         </w:rPr>
-        <w:t xml:space="preserve"> the program will have a leaderboard feature. This will show the campus leaders in the respective categories, whether it be miles ran</w:t>
-      </w:r>
-      <w:r>
-        <w:rPr>
-          <w:rFonts w:ascii="Arial" w:hAnsi="Arial" w:cs="Arial"/>
-        </w:rPr>
-        <w:t xml:space="preserve">, </w:t>
-      </w:r>
-      <w:r>
-        <w:rPr>
-          <w:rFonts w:ascii="Arial" w:hAnsi="Arial" w:cs="Arial"/>
-        </w:rPr>
-        <w:t xml:space="preserve">total time exercising, and many more. Leaderboards can either be across the entire campus or within the organization/group the user is in. </w:t>
-      </w:r>
-    </w:p>
-    <w:p>
-      <w:pPr>
+        <w:t xml:space="preserve"> the program will have a leaderboard feature. This will show the campus leaders in the respective categories, whether it be miles ran, total time exercising, and many more. Leaderboards can either be across the entire campus or within the organization/group the user is in. </w:t>
+      </w:r>
+    </w:p>
+    <w:p>
+      <w:pPr>
+        <w:rPr>
+          <w:rFonts w:ascii="Arial" w:hAnsi="Arial" w:cs="Arial"/>
+        </w:rPr>
+      </w:pPr>
+      <w:r>
+        <w:rPr>
+          <w:rFonts w:ascii="Arial" w:hAnsi="Arial" w:cs="Arial"/>
+        </w:rPr>
+        <w:tab/>
+      </w:r>
+      <w:r>
         <w:rPr>
           <w:rFonts w:ascii="Arial" w:hAnsi="Arial" w:cs="Arial"/>
           <w:sz w:val="28"/>
           <w:szCs w:val="28"/>
         </w:rPr>
+        <w:t xml:space="preserve">Routes </w:t>
+      </w:r>
+      <w:r>
+        <w:rPr>
+          <w:rFonts w:ascii="Arial" w:hAnsi="Arial" w:cs="Arial"/>
+        </w:rPr>
+        <w:t xml:space="preserve">– the program will have a feature that will allow a user to select the route they took if their activity was outdoors. There will be a list of available routes along with their mileage. Users can select how many times they did the route, or if they did a second route within the activity (an example would be going into the rotary park loop and then coming back out). </w:t>
+      </w:r>
+    </w:p>
+    <w:p>
+      <w:pPr>
+        <w:rPr>
+          <w:rFonts w:ascii="Arial" w:hAnsi="Arial" w:cs="Arial"/>
+          <w:sz w:val="28"/>
+          <w:szCs w:val="28"/>
+        </w:rPr>
       </w:pPr>
       <w:r>
         <w:rPr>
@@ -1494,6 +1123,7 @@
         </w:rPr>
       </w:pPr>
     </w:p>
+    <w:p/>
     <w:sectPr>
       <w:pgSz w:w="12240" w:h="15840"/>
       <w:pgMar w:top="1440" w:right="1440" w:bottom="1440" w:left="1440" w:header="720" w:footer="720" w:gutter="0"/>
@@ -2102,6 +1732,7 @@
   <w:style w:type="paragraph" w:default="1" w:styleId="Normal">
     <w:name w:val="Normal"/>
     <w:qFormat/>
+    <w:rsid w:val="00C8378F"/>
   </w:style>
   <w:style w:type="paragraph" w:styleId="Heading1">
     <w:name w:val="heading 1"/>

</xml_diff>

<commit_message>
Little change on the intro
</commit_message>
<xml_diff>
--- a/Group2CMSC4900Proposal.docx
+++ b/Group2CMSC4900Proposal.docx
@@ -441,39 +441,37 @@
         <w:rPr>
           <w:rFonts w:ascii="Arial" w:hAnsi="Arial" w:cs="Arial"/>
         </w:rPr>
-        <w:t xml:space="preserve">create a web page that </w:t>
-      </w:r>
-      <w:r>
-        <w:rPr>
-          <w:rFonts w:ascii="Arial" w:hAnsi="Arial" w:cs="Arial"/>
-        </w:rPr>
-        <w:t>use</w:t>
-      </w:r>
-      <w:r>
-        <w:rPr>
-          <w:rFonts w:ascii="Arial" w:hAnsi="Arial" w:cs="Arial"/>
-        </w:rPr>
-        <w:t>s</w:t>
-      </w:r>
-      <w:r>
-        <w:rPr>
-          <w:rFonts w:ascii="Arial" w:hAnsi="Arial" w:cs="Arial"/>
-        </w:rPr>
-        <w:t xml:space="preserve"> a database and artificial intelligence analysis </w:t>
-      </w:r>
-      <w:proofErr w:type="gramStart"/>
-      <w:r>
-        <w:rPr>
-          <w:rFonts w:ascii="Arial" w:hAnsi="Arial" w:cs="Arial"/>
-        </w:rPr>
-        <w:t>in order to</w:t>
-      </w:r>
-      <w:proofErr w:type="gramEnd"/>
-      <w:r>
-        <w:rPr>
-          <w:rFonts w:ascii="Arial" w:hAnsi="Arial" w:cs="Arial"/>
-        </w:rPr>
-        <w:t xml:space="preserve"> encourage students to maintain a healthy lifestyle through healthy competition by uploading activities that they have completed into one platform. </w:t>
+        <w:t>utilize a database and artificial intelligence analysis to encourage students to maintain a healthy lifestyle through healthy competition by uploading activities they have completed into a single</w:t>
+      </w:r>
+      <w:r>
+        <w:rPr>
+          <w:rFonts w:ascii="Arial" w:hAnsi="Arial" w:cs="Arial"/>
+        </w:rPr>
+        <w:t xml:space="preserve"> platform. </w:t>
+      </w:r>
+      <w:r>
+        <w:rPr>
+          <w:rFonts w:ascii="Arial" w:hAnsi="Arial" w:cs="Arial"/>
+        </w:rPr>
+        <w:t xml:space="preserve">Students are encouraged to join their respective team or </w:t>
+      </w:r>
+      <w:r>
+        <w:rPr>
+          <w:rFonts w:ascii="Arial" w:hAnsi="Arial" w:cs="Arial"/>
+        </w:rPr>
+        <w:t>club or</w:t>
+      </w:r>
+      <w:r>
+        <w:rPr>
+          <w:rFonts w:ascii="Arial" w:hAnsi="Arial" w:cs="Arial"/>
+        </w:rPr>
+        <w:t xml:space="preserve"> even </w:t>
+      </w:r>
+      <w:r>
+        <w:rPr>
+          <w:rFonts w:ascii="Arial" w:hAnsi="Arial" w:cs="Arial"/>
+        </w:rPr>
+        <w:t>create a group with their friends to view each other’s activities.</w:t>
       </w:r>
     </w:p>
     <w:p>
@@ -518,7 +516,19 @@
         <w:rPr>
           <w:rFonts w:ascii="Arial" w:hAnsi="Arial" w:cs="Arial"/>
         </w:rPr>
-        <w:t>There are many activity tracking applications out there, but most of the useful features are hidden behind a paywall. Take Strava, for example; they have an $80-per-year paywall on their app. This may not be much if you are a professional athlete or are training for a competition, but if you are just generally active it is not worth the price. Our application will allow users to access some of the higher-end features without incurring a fee.</w:t>
+        <w:t>There are many activity tracking applications out there, but most of the useful features are hidden behind a paywall. Take Strava, for example; they have an $80-per-year paywall on their app. This may not be much if you are a professional athlete or are training for a competition, but if you are just generally active</w:t>
+      </w:r>
+      <w:r>
+        <w:rPr>
+          <w:rFonts w:ascii="Arial" w:hAnsi="Arial" w:cs="Arial"/>
+        </w:rPr>
+        <w:t>,</w:t>
+      </w:r>
+      <w:r>
+        <w:rPr>
+          <w:rFonts w:ascii="Arial" w:hAnsi="Arial" w:cs="Arial"/>
+        </w:rPr>
+        <w:t xml:space="preserve"> it is not worth the price. Our application will allow users to access some of the higher-end features without incurring a fee.</w:t>
       </w:r>
     </w:p>
     <w:p>
@@ -843,35 +853,13 @@
         <w:rPr>
           <w:rFonts w:ascii="Arial" w:hAnsi="Arial" w:cs="Arial"/>
         </w:rPr>
-        <w:t xml:space="preserve">HTML and CSS will be used for our frontend framework of this web-based application. We will make use of base templates </w:t>
-      </w:r>
-      <w:proofErr w:type="gramStart"/>
-      <w:r>
-        <w:rPr>
-          <w:rFonts w:ascii="Arial" w:hAnsi="Arial" w:cs="Arial"/>
-        </w:rPr>
-        <w:t>in order to</w:t>
-      </w:r>
-      <w:proofErr w:type="gramEnd"/>
-      <w:r>
-        <w:rPr>
-          <w:rFonts w:ascii="Arial" w:hAnsi="Arial" w:cs="Arial"/>
-        </w:rPr>
-        <w:t xml:space="preserve"> reduce </w:t>
-      </w:r>
-      <w:proofErr w:type="gramStart"/>
-      <w:r>
-        <w:rPr>
-          <w:rFonts w:ascii="Arial" w:hAnsi="Arial" w:cs="Arial"/>
-        </w:rPr>
-        <w:t>all of</w:t>
-      </w:r>
-      <w:proofErr w:type="gramEnd"/>
-      <w:r>
-        <w:rPr>
-          <w:rFonts w:ascii="Arial" w:hAnsi="Arial" w:cs="Arial"/>
-        </w:rPr>
-        <w:t xml:space="preserve"> the code to one place and to make routing to another page easier. CSS will be used for the style of the website</w:t>
+        <w:t>HTML and CSS will be used for our frontend framework of this web-based application. We will make use of base templates in order to reduce all of the code to one place and to make routing to another page easier. CSS will be used for the style of the website</w:t>
+      </w:r>
+      <w:r>
+        <w:rPr>
+          <w:rFonts w:ascii="Arial" w:hAnsi="Arial" w:cs="Arial"/>
+        </w:rPr>
+        <w:t xml:space="preserve">. </w:t>
       </w:r>
     </w:p>
     <w:p>
@@ -931,35 +919,7 @@
         <w:rPr>
           <w:rFonts w:ascii="Arial" w:hAnsi="Arial" w:cs="Arial"/>
         </w:rPr>
-        <w:t xml:space="preserve">We will make use of API calls </w:t>
-      </w:r>
-      <w:proofErr w:type="gramStart"/>
-      <w:r>
-        <w:rPr>
-          <w:rFonts w:ascii="Arial" w:hAnsi="Arial" w:cs="Arial"/>
-        </w:rPr>
-        <w:t>in order to</w:t>
-      </w:r>
-      <w:proofErr w:type="gramEnd"/>
-      <w:r>
-        <w:rPr>
-          <w:rFonts w:ascii="Arial" w:hAnsi="Arial" w:cs="Arial"/>
-        </w:rPr>
-        <w:t xml:space="preserve"> enable our AI coach (more on that in Features). We will also make use of API calls </w:t>
-      </w:r>
-      <w:proofErr w:type="gramStart"/>
-      <w:r>
-        <w:rPr>
-          <w:rFonts w:ascii="Arial" w:hAnsi="Arial" w:cs="Arial"/>
-        </w:rPr>
-        <w:t>in order to</w:t>
-      </w:r>
-      <w:proofErr w:type="gramEnd"/>
-      <w:r>
-        <w:rPr>
-          <w:rFonts w:ascii="Arial" w:hAnsi="Arial" w:cs="Arial"/>
-        </w:rPr>
-        <w:t xml:space="preserve"> display the information that the user wants to see based on filters, searches, organizations, etc. </w:t>
+        <w:t xml:space="preserve">We will make use of API calls in order to enable our AI coach (more on that in Features). We will also make use of API calls in order to display the information that the user wants to see based on filters, searches, organizations, etc. </w:t>
       </w:r>
     </w:p>
     <w:p>

</xml_diff>